<commit_message>
Adiciona launcher para execução em IDE
</commit_message>
<xml_diff>
--- a/Manual.docx
+++ b/Manual.docx
@@ -69,11 +69,1028 @@
     </w:p>
     <w:p>
       <w:r>
+        <w:rPr>
+          <w:noProof/>
+        </w:rPr>
+        <mc:AlternateContent>
+          <mc:Choice Requires="wps">
+            <w:drawing>
+              <wp:anchor distT="0" distB="0" distL="114300" distR="114300" simplePos="0" relativeHeight="251681792" behindDoc="0" locked="0" layoutInCell="1" allowOverlap="1" wp14:anchorId="1B49DAF9" wp14:editId="2B9B07A8">
+                <wp:simplePos x="0" y="0"/>
+                <wp:positionH relativeFrom="column">
+                  <wp:posOffset>3516358</wp:posOffset>
+                </wp:positionH>
+                <wp:positionV relativeFrom="paragraph">
+                  <wp:posOffset>302532</wp:posOffset>
+                </wp:positionV>
+                <wp:extent cx="332014" cy="2722"/>
+                <wp:effectExtent l="0" t="76200" r="30480" b="92710"/>
+                <wp:wrapNone/>
+                <wp:docPr id="2019559366" name="Conector de Seta Reta 13"/>
+                <wp:cNvGraphicFramePr/>
+                <a:graphic xmlns:a="http://schemas.openxmlformats.org/drawingml/2006/main">
+                  <a:graphicData uri="http://schemas.microsoft.com/office/word/2010/wordprocessingShape">
+                    <wps:wsp>
+                      <wps:cNvCnPr/>
+                      <wps:spPr>
+                        <a:xfrm flipV="1">
+                          <a:off x="0" y="0"/>
+                          <a:ext cx="332014" cy="2722"/>
+                        </a:xfrm>
+                        <a:prstGeom prst="straightConnector1">
+                          <a:avLst/>
+                        </a:prstGeom>
+                        <a:ln>
+                          <a:tailEnd type="triangle"/>
+                        </a:ln>
+                      </wps:spPr>
+                      <wps:style>
+                        <a:lnRef idx="1">
+                          <a:schemeClr val="dk1"/>
+                        </a:lnRef>
+                        <a:fillRef idx="0">
+                          <a:schemeClr val="dk1"/>
+                        </a:fillRef>
+                        <a:effectRef idx="0">
+                          <a:schemeClr val="dk1"/>
+                        </a:effectRef>
+                        <a:fontRef idx="minor">
+                          <a:schemeClr val="tx1"/>
+                        </a:fontRef>
+                      </wps:style>
+                      <wps:bodyPr/>
+                    </wps:wsp>
+                  </a:graphicData>
+                </a:graphic>
+              </wp:anchor>
+            </w:drawing>
+          </mc:Choice>
+          <mc:Fallback>
+            <w:pict>
+              <v:shapetype w14:anchorId="47B1A608" id="_x0000_t32" coordsize="21600,21600" o:spt="32" o:oned="t" path="m,l21600,21600e" filled="f">
+                <v:path arrowok="t" fillok="f" o:connecttype="none"/>
+                <o:lock v:ext="edit" shapetype="t"/>
+              </v:shapetype>
+              <v:shape id="Conector de Seta Reta 13" o:spid="_x0000_s1026" type="#_x0000_t32" style="position:absolute;margin-left:276.9pt;margin-top:23.8pt;width:26.15pt;height:.2pt;flip:y;z-index:251681792;visibility:visible;mso-wrap-style:square;mso-wrap-distance-left:9pt;mso-wrap-distance-top:0;mso-wrap-distance-right:9pt;mso-wrap-distance-bottom:0;mso-position-horizontal:absolute;mso-position-horizontal-relative:text;mso-position-vertical:absolute;mso-position-vertical-relative:text" o:gfxdata="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" strokecolor="black [3200]" strokeweight=".5pt">
+                <v:stroke endarrow="block" joinstyle="miter"/>
+              </v:shape>
+            </w:pict>
+          </mc:Fallback>
+        </mc:AlternateContent>
+      </w:r>
+      <w:r>
+        <w:rPr>
+          <w:noProof/>
+        </w:rPr>
+        <mc:AlternateContent>
+          <mc:Choice Requires="wps">
+            <w:drawing>
+              <wp:anchor distT="0" distB="0" distL="114300" distR="114300" simplePos="0" relativeHeight="251680768" behindDoc="0" locked="0" layoutInCell="1" allowOverlap="1" wp14:anchorId="6D0AAB4D" wp14:editId="758171F3">
+                <wp:simplePos x="0" y="0"/>
+                <wp:positionH relativeFrom="column">
+                  <wp:posOffset>3113133</wp:posOffset>
+                </wp:positionH>
+                <wp:positionV relativeFrom="paragraph">
+                  <wp:posOffset>176983</wp:posOffset>
+                </wp:positionV>
+                <wp:extent cx="635000" cy="314960"/>
+                <wp:effectExtent l="0" t="0" r="0" b="0"/>
+                <wp:wrapNone/>
+                <wp:docPr id="395852611" name="Retângulo 9"/>
+                <wp:cNvGraphicFramePr/>
+                <a:graphic xmlns:a="http://schemas.openxmlformats.org/drawingml/2006/main">
+                  <a:graphicData uri="http://schemas.microsoft.com/office/word/2010/wordprocessingShape">
+                    <wps:wsp>
+                      <wps:cNvSpPr/>
+                      <wps:spPr>
+                        <a:xfrm>
+                          <a:off x="0" y="0"/>
+                          <a:ext cx="635000" cy="314960"/>
+                        </a:xfrm>
+                        <a:prstGeom prst="rect">
+                          <a:avLst/>
+                        </a:prstGeom>
+                        <a:noFill/>
+                        <a:ln>
+                          <a:noFill/>
+                        </a:ln>
+                      </wps:spPr>
+                      <wps:style>
+                        <a:lnRef idx="2">
+                          <a:schemeClr val="accent1">
+                            <a:shade val="50000"/>
+                          </a:schemeClr>
+                        </a:lnRef>
+                        <a:fillRef idx="1">
+                          <a:schemeClr val="accent1"/>
+                        </a:fillRef>
+                        <a:effectRef idx="0">
+                          <a:schemeClr val="accent1"/>
+                        </a:effectRef>
+                        <a:fontRef idx="minor">
+                          <a:schemeClr val="lt1"/>
+                        </a:fontRef>
+                      </wps:style>
+                      <wps:txbx>
+                        <w:txbxContent>
+                          <w:p>
+                            <w:pPr>
+                              <w:pStyle w:val="Subttulo"/>
+                              <w:rPr>
+                                <w:sz w:val="18"/>
+                                <w:szCs w:val="18"/>
+                              </w:rPr>
+                            </w:pPr>
+                            <w:r>
+                              <w:rPr>
+                                <w:sz w:val="18"/>
+                                <w:szCs w:val="18"/>
+                              </w:rPr>
+                              <w:t>Criar</w:t>
+                            </w:r>
+                          </w:p>
+                        </w:txbxContent>
+                      </wps:txbx>
+                      <wps:bodyPr rot="0" spcFirstLastPara="0" vertOverflow="overflow" horzOverflow="overflow" vert="horz" wrap="square" lIns="91440" tIns="45720" rIns="91440" bIns="45720" numCol="1" spcCol="0" rtlCol="0" fromWordArt="0" anchor="ctr" anchorCtr="0" forceAA="0" compatLnSpc="1">
+                        <a:prstTxWarp prst="textNoShape">
+                          <a:avLst/>
+                        </a:prstTxWarp>
+                        <a:noAutofit/>
+                      </wps:bodyPr>
+                    </wps:wsp>
+                  </a:graphicData>
+                </a:graphic>
+                <wp14:sizeRelH relativeFrom="margin">
+                  <wp14:pctWidth>0</wp14:pctWidth>
+                </wp14:sizeRelH>
+                <wp14:sizeRelV relativeFrom="margin">
+                  <wp14:pctHeight>0</wp14:pctHeight>
+                </wp14:sizeRelV>
+              </wp:anchor>
+            </w:drawing>
+          </mc:Choice>
+          <mc:Fallback>
+            <w:pict>
+              <v:rect w14:anchorId="6D0AAB4D" id="Retângulo 9" o:spid="_x0000_s1026" style="position:absolute;margin-left:245.15pt;margin-top:13.95pt;width:50pt;height:24.8pt;z-index:251680768;visibility:visible;mso-wrap-style:square;mso-width-percent:0;mso-height-percent:0;mso-wrap-distance-left:9pt;mso-wrap-distance-top:0;mso-wrap-distance-right:9pt;mso-wrap-distance-bottom:0;mso-position-horizontal:absolute;mso-position-horizontal-relative:text;mso-position-vertical:absolute;mso-position-vertical-relative:text;mso-width-percent:0;mso-height-percent:0;mso-width-relative:margin;mso-height-relative:margin;v-text-anchor:middle" o:gfxdata="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" filled="f" stroked="f" strokeweight="1pt">
+                <v:textbox>
+                  <w:txbxContent>
+                    <w:p>
+                      <w:pPr>
+                        <w:pStyle w:val="Subttulo"/>
+                        <w:rPr>
+                          <w:sz w:val="18"/>
+                          <w:szCs w:val="18"/>
+                        </w:rPr>
+                      </w:pPr>
+                      <w:r>
+                        <w:rPr>
+                          <w:sz w:val="18"/>
+                          <w:szCs w:val="18"/>
+                        </w:rPr>
+                        <w:t>Criar</w:t>
+                      </w:r>
+                    </w:p>
+                  </w:txbxContent>
+                </v:textbox>
+              </v:rect>
+            </w:pict>
+          </mc:Fallback>
+        </mc:AlternateContent>
+      </w:r>
+      <w:r>
+        <w:rPr>
+          <w:noProof/>
+        </w:rPr>
+        <mc:AlternateContent>
+          <mc:Choice Requires="wps">
+            <w:drawing>
+              <wp:anchor distT="0" distB="0" distL="114300" distR="114300" simplePos="0" relativeHeight="251678720" behindDoc="0" locked="0" layoutInCell="1" allowOverlap="1" wp14:anchorId="654A756C" wp14:editId="01FD60C8">
+                <wp:simplePos x="0" y="0"/>
+                <wp:positionH relativeFrom="column">
+                  <wp:posOffset>2814229</wp:posOffset>
+                </wp:positionH>
+                <wp:positionV relativeFrom="paragraph">
+                  <wp:posOffset>895804</wp:posOffset>
+                </wp:positionV>
+                <wp:extent cx="272143" cy="193221"/>
+                <wp:effectExtent l="38100" t="0" r="33020" b="54610"/>
+                <wp:wrapNone/>
+                <wp:docPr id="1806616121" name="Conector de Seta Reta 11"/>
+                <wp:cNvGraphicFramePr/>
+                <a:graphic xmlns:a="http://schemas.openxmlformats.org/drawingml/2006/main">
+                  <a:graphicData uri="http://schemas.microsoft.com/office/word/2010/wordprocessingShape">
+                    <wps:wsp>
+                      <wps:cNvCnPr/>
+                      <wps:spPr>
+                        <a:xfrm flipH="1">
+                          <a:off x="0" y="0"/>
+                          <a:ext cx="272143" cy="193221"/>
+                        </a:xfrm>
+                        <a:prstGeom prst="straightConnector1">
+                          <a:avLst/>
+                        </a:prstGeom>
+                        <a:ln>
+                          <a:tailEnd type="triangle"/>
+                        </a:ln>
+                      </wps:spPr>
+                      <wps:style>
+                        <a:lnRef idx="1">
+                          <a:schemeClr val="dk1"/>
+                        </a:lnRef>
+                        <a:fillRef idx="0">
+                          <a:schemeClr val="dk1"/>
+                        </a:fillRef>
+                        <a:effectRef idx="0">
+                          <a:schemeClr val="dk1"/>
+                        </a:effectRef>
+                        <a:fontRef idx="minor">
+                          <a:schemeClr val="tx1"/>
+                        </a:fontRef>
+                      </wps:style>
+                      <wps:bodyPr/>
+                    </wps:wsp>
+                  </a:graphicData>
+                </a:graphic>
+              </wp:anchor>
+            </w:drawing>
+          </mc:Choice>
+          <mc:Fallback>
+            <w:pict>
+              <v:shape w14:anchorId="66C2BD17" id="Conector de Seta Reta 11" o:spid="_x0000_s1026" type="#_x0000_t32" style="position:absolute;margin-left:221.6pt;margin-top:70.55pt;width:21.45pt;height:15.2pt;flip:x;z-index:251678720;visibility:visible;mso-wrap-style:square;mso-wrap-distance-left:9pt;mso-wrap-distance-top:0;mso-wrap-distance-right:9pt;mso-wrap-distance-bottom:0;mso-position-horizontal:absolute;mso-position-horizontal-relative:text;mso-position-vertical:absolute;mso-position-vertical-relative:text" o:gfxdata="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" strokecolor="black [3200]" strokeweight=".5pt">
+                <v:stroke endarrow="block" joinstyle="miter"/>
+              </v:shape>
+            </w:pict>
+          </mc:Fallback>
+        </mc:AlternateContent>
+      </w:r>
+      <w:r>
+        <w:rPr>
+          <w:noProof/>
+        </w:rPr>
+        <mc:AlternateContent>
+          <mc:Choice Requires="wps">
+            <w:drawing>
+              <wp:anchor distT="0" distB="0" distL="114300" distR="114300" simplePos="0" relativeHeight="251677696" behindDoc="0" locked="0" layoutInCell="1" allowOverlap="1" wp14:anchorId="773681E7" wp14:editId="7076828A">
+                <wp:simplePos x="0" y="0"/>
+                <wp:positionH relativeFrom="column">
+                  <wp:posOffset>2379889</wp:posOffset>
+                </wp:positionH>
+                <wp:positionV relativeFrom="paragraph">
+                  <wp:posOffset>874032</wp:posOffset>
+                </wp:positionV>
+                <wp:extent cx="140426" cy="168729"/>
+                <wp:effectExtent l="0" t="0" r="69215" b="60325"/>
+                <wp:wrapNone/>
+                <wp:docPr id="1928873149" name="Conector de Seta Reta 10"/>
+                <wp:cNvGraphicFramePr/>
+                <a:graphic xmlns:a="http://schemas.openxmlformats.org/drawingml/2006/main">
+                  <a:graphicData uri="http://schemas.microsoft.com/office/word/2010/wordprocessingShape">
+                    <wps:wsp>
+                      <wps:cNvCnPr/>
+                      <wps:spPr>
+                        <a:xfrm>
+                          <a:off x="0" y="0"/>
+                          <a:ext cx="140426" cy="168729"/>
+                        </a:xfrm>
+                        <a:prstGeom prst="straightConnector1">
+                          <a:avLst/>
+                        </a:prstGeom>
+                        <a:ln>
+                          <a:tailEnd type="triangle"/>
+                        </a:ln>
+                      </wps:spPr>
+                      <wps:style>
+                        <a:lnRef idx="1">
+                          <a:schemeClr val="dk1"/>
+                        </a:lnRef>
+                        <a:fillRef idx="0">
+                          <a:schemeClr val="dk1"/>
+                        </a:fillRef>
+                        <a:effectRef idx="0">
+                          <a:schemeClr val="dk1"/>
+                        </a:effectRef>
+                        <a:fontRef idx="minor">
+                          <a:schemeClr val="tx1"/>
+                        </a:fontRef>
+                      </wps:style>
+                      <wps:bodyPr/>
+                    </wps:wsp>
+                  </a:graphicData>
+                </a:graphic>
+              </wp:anchor>
+            </w:drawing>
+          </mc:Choice>
+          <mc:Fallback>
+            <w:pict>
+              <v:shape w14:anchorId="76024121" id="Conector de Seta Reta 10" o:spid="_x0000_s1026" type="#_x0000_t32" style="position:absolute;margin-left:187.4pt;margin-top:68.8pt;width:11.05pt;height:13.3pt;z-index:251677696;visibility:visible;mso-wrap-style:square;mso-wrap-distance-left:9pt;mso-wrap-distance-top:0;mso-wrap-distance-right:9pt;mso-wrap-distance-bottom:0;mso-position-horizontal:absolute;mso-position-horizontal-relative:text;mso-position-vertical:absolute;mso-position-vertical-relative:text" o:gfxdata="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" strokecolor="black [3200]" strokeweight=".5pt">
+                <v:stroke endarrow="block" joinstyle="miter"/>
+              </v:shape>
+            </w:pict>
+          </mc:Fallback>
+        </mc:AlternateContent>
+      </w:r>
+      <w:r>
+        <w:rPr>
+          <w:noProof/>
+        </w:rPr>
+        <mc:AlternateContent>
+          <mc:Choice Requires="wps">
+            <w:drawing>
+              <wp:anchor distT="0" distB="0" distL="114300" distR="114300" simplePos="0" relativeHeight="251672576" behindDoc="0" locked="0" layoutInCell="1" allowOverlap="1" wp14:anchorId="26938615" wp14:editId="0D7AD695">
+                <wp:simplePos x="0" y="0"/>
+                <wp:positionH relativeFrom="column">
+                  <wp:posOffset>2289356</wp:posOffset>
+                </wp:positionH>
+                <wp:positionV relativeFrom="paragraph">
+                  <wp:posOffset>180431</wp:posOffset>
+                </wp:positionV>
+                <wp:extent cx="635000" cy="314960"/>
+                <wp:effectExtent l="0" t="0" r="0" b="0"/>
+                <wp:wrapNone/>
+                <wp:docPr id="976340850" name="Retângulo 9"/>
+                <wp:cNvGraphicFramePr/>
+                <a:graphic xmlns:a="http://schemas.openxmlformats.org/drawingml/2006/main">
+                  <a:graphicData uri="http://schemas.microsoft.com/office/word/2010/wordprocessingShape">
+                    <wps:wsp>
+                      <wps:cNvSpPr/>
+                      <wps:spPr>
+                        <a:xfrm>
+                          <a:off x="0" y="0"/>
+                          <a:ext cx="635000" cy="314960"/>
+                        </a:xfrm>
+                        <a:prstGeom prst="rect">
+                          <a:avLst/>
+                        </a:prstGeom>
+                        <a:noFill/>
+                        <a:ln>
+                          <a:noFill/>
+                        </a:ln>
+                      </wps:spPr>
+                      <wps:style>
+                        <a:lnRef idx="2">
+                          <a:schemeClr val="accent1">
+                            <a:shade val="50000"/>
+                          </a:schemeClr>
+                        </a:lnRef>
+                        <a:fillRef idx="1">
+                          <a:schemeClr val="accent1"/>
+                        </a:fillRef>
+                        <a:effectRef idx="0">
+                          <a:schemeClr val="accent1"/>
+                        </a:effectRef>
+                        <a:fontRef idx="minor">
+                          <a:schemeClr val="lt1"/>
+                        </a:fontRef>
+                      </wps:style>
+                      <wps:txbx>
+                        <w:txbxContent>
+                          <w:p>
+                            <w:pPr>
+                              <w:pStyle w:val="Subttulo"/>
+                            </w:pPr>
+                            <w:r>
+                              <w:t>Filtrar</w:t>
+                            </w:r>
+                          </w:p>
+                        </w:txbxContent>
+                      </wps:txbx>
+                      <wps:bodyPr rot="0" spcFirstLastPara="0" vertOverflow="overflow" horzOverflow="overflow" vert="horz" wrap="square" lIns="91440" tIns="45720" rIns="91440" bIns="45720" numCol="1" spcCol="0" rtlCol="0" fromWordArt="0" anchor="ctr" anchorCtr="0" forceAA="0" compatLnSpc="1">
+                        <a:prstTxWarp prst="textNoShape">
+                          <a:avLst/>
+                        </a:prstTxWarp>
+                        <a:noAutofit/>
+                      </wps:bodyPr>
+                    </wps:wsp>
+                  </a:graphicData>
+                </a:graphic>
+                <wp14:sizeRelH relativeFrom="margin">
+                  <wp14:pctWidth>0</wp14:pctWidth>
+                </wp14:sizeRelH>
+                <wp14:sizeRelV relativeFrom="margin">
+                  <wp14:pctHeight>0</wp14:pctHeight>
+                </wp14:sizeRelV>
+              </wp:anchor>
+            </w:drawing>
+          </mc:Choice>
+          <mc:Fallback>
+            <w:pict>
+              <v:rect w14:anchorId="26938615" id="_x0000_s1027" style="position:absolute;margin-left:180.25pt;margin-top:14.2pt;width:50pt;height:24.8pt;z-index:251672576;visibility:visible;mso-wrap-style:square;mso-width-percent:0;mso-height-percent:0;mso-wrap-distance-left:9pt;mso-wrap-distance-top:0;mso-wrap-distance-right:9pt;mso-wrap-distance-bottom:0;mso-position-horizontal:absolute;mso-position-horizontal-relative:text;mso-position-vertical:absolute;mso-position-vertical-relative:text;mso-width-percent:0;mso-height-percent:0;mso-width-relative:margin;mso-height-relative:margin;v-text-anchor:middle" o:gfxdata="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" filled="f" stroked="f" strokeweight="1pt">
+                <v:textbox>
+                  <w:txbxContent>
+                    <w:p>
+                      <w:pPr>
+                        <w:pStyle w:val="Subttulo"/>
+                      </w:pPr>
+                      <w:r>
+                        <w:t>Filtrar</w:t>
+                      </w:r>
+                    </w:p>
+                  </w:txbxContent>
+                </v:textbox>
+              </v:rect>
+            </w:pict>
+          </mc:Fallback>
+        </mc:AlternateContent>
+      </w:r>
+      <w:r>
+        <w:rPr>
+          <w:noProof/>
+        </w:rPr>
+        <mc:AlternateContent>
+          <mc:Choice Requires="wps">
+            <w:drawing>
+              <wp:anchor distT="0" distB="0" distL="114300" distR="114300" simplePos="0" relativeHeight="251676672" behindDoc="0" locked="0" layoutInCell="1" allowOverlap="1" wp14:anchorId="4A5319BE" wp14:editId="3C86D2A5">
+                <wp:simplePos x="0" y="0"/>
+                <wp:positionH relativeFrom="column">
+                  <wp:posOffset>2955653</wp:posOffset>
+                </wp:positionH>
+                <wp:positionV relativeFrom="paragraph">
+                  <wp:posOffset>677454</wp:posOffset>
+                </wp:positionV>
+                <wp:extent cx="635000" cy="314960"/>
+                <wp:effectExtent l="0" t="0" r="0" b="0"/>
+                <wp:wrapNone/>
+                <wp:docPr id="1926879370" name="Retângulo 9"/>
+                <wp:cNvGraphicFramePr/>
+                <a:graphic xmlns:a="http://schemas.openxmlformats.org/drawingml/2006/main">
+                  <a:graphicData uri="http://schemas.microsoft.com/office/word/2010/wordprocessingShape">
+                    <wps:wsp>
+                      <wps:cNvSpPr/>
+                      <wps:spPr>
+                        <a:xfrm>
+                          <a:off x="0" y="0"/>
+                          <a:ext cx="635000" cy="314960"/>
+                        </a:xfrm>
+                        <a:prstGeom prst="rect">
+                          <a:avLst/>
+                        </a:prstGeom>
+                        <a:noFill/>
+                        <a:ln>
+                          <a:noFill/>
+                        </a:ln>
+                      </wps:spPr>
+                      <wps:style>
+                        <a:lnRef idx="2">
+                          <a:schemeClr val="accent1">
+                            <a:shade val="50000"/>
+                          </a:schemeClr>
+                        </a:lnRef>
+                        <a:fillRef idx="1">
+                          <a:schemeClr val="accent1"/>
+                        </a:fillRef>
+                        <a:effectRef idx="0">
+                          <a:schemeClr val="accent1"/>
+                        </a:effectRef>
+                        <a:fontRef idx="minor">
+                          <a:schemeClr val="lt1"/>
+                        </a:fontRef>
+                      </wps:style>
+                      <wps:txbx>
+                        <w:txbxContent>
+                          <w:p>
+                            <w:pPr>
+                              <w:pStyle w:val="Subttulo"/>
+                              <w:rPr>
+                                <w:sz w:val="18"/>
+                                <w:szCs w:val="18"/>
+                              </w:rPr>
+                            </w:pPr>
+                            <w:r>
+                              <w:rPr>
+                                <w:sz w:val="18"/>
+                                <w:szCs w:val="18"/>
+                              </w:rPr>
+                              <w:t>Apagar</w:t>
+                            </w:r>
+                          </w:p>
+                        </w:txbxContent>
+                      </wps:txbx>
+                      <wps:bodyPr rot="0" spcFirstLastPara="0" vertOverflow="overflow" horzOverflow="overflow" vert="horz" wrap="square" lIns="91440" tIns="45720" rIns="91440" bIns="45720" numCol="1" spcCol="0" rtlCol="0" fromWordArt="0" anchor="ctr" anchorCtr="0" forceAA="0" compatLnSpc="1">
+                        <a:prstTxWarp prst="textNoShape">
+                          <a:avLst/>
+                        </a:prstTxWarp>
+                        <a:noAutofit/>
+                      </wps:bodyPr>
+                    </wps:wsp>
+                  </a:graphicData>
+                </a:graphic>
+                <wp14:sizeRelH relativeFrom="margin">
+                  <wp14:pctWidth>0</wp14:pctWidth>
+                </wp14:sizeRelH>
+                <wp14:sizeRelV relativeFrom="margin">
+                  <wp14:pctHeight>0</wp14:pctHeight>
+                </wp14:sizeRelV>
+              </wp:anchor>
+            </w:drawing>
+          </mc:Choice>
+          <mc:Fallback>
+            <w:pict>
+              <v:rect w14:anchorId="4A5319BE" id="_x0000_s1028" style="position:absolute;margin-left:232.75pt;margin-top:53.35pt;width:50pt;height:24.8pt;z-index:251676672;visibility:visible;mso-wrap-style:square;mso-width-percent:0;mso-height-percent:0;mso-wrap-distance-left:9pt;mso-wrap-distance-top:0;mso-wrap-distance-right:9pt;mso-wrap-distance-bottom:0;mso-position-horizontal:absolute;mso-position-horizontal-relative:text;mso-position-vertical:absolute;mso-position-vertical-relative:text;mso-width-percent:0;mso-height-percent:0;mso-width-relative:margin;mso-height-relative:margin;v-text-anchor:middle" o:gfxdata="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" filled="f" stroked="f" strokeweight="1pt">
+                <v:textbox>
+                  <w:txbxContent>
+                    <w:p>
+                      <w:pPr>
+                        <w:pStyle w:val="Subttulo"/>
+                        <w:rPr>
+                          <w:sz w:val="18"/>
+                          <w:szCs w:val="18"/>
+                        </w:rPr>
+                      </w:pPr>
+                      <w:r>
+                        <w:rPr>
+                          <w:sz w:val="18"/>
+                          <w:szCs w:val="18"/>
+                        </w:rPr>
+                        <w:t>Apagar</w:t>
+                      </w:r>
+                    </w:p>
+                  </w:txbxContent>
+                </v:textbox>
+              </v:rect>
+            </w:pict>
+          </mc:Fallback>
+        </mc:AlternateContent>
+      </w:r>
+      <w:r>
+        <w:rPr>
+          <w:noProof/>
+        </w:rPr>
+        <mc:AlternateContent>
+          <mc:Choice Requires="wps">
+            <w:drawing>
+              <wp:anchor distT="0" distB="0" distL="114300" distR="114300" simplePos="0" relativeHeight="251674624" behindDoc="0" locked="0" layoutInCell="1" allowOverlap="1" wp14:anchorId="283B9F46" wp14:editId="1B4BC67B">
+                <wp:simplePos x="0" y="0"/>
+                <wp:positionH relativeFrom="column">
+                  <wp:posOffset>2101578</wp:posOffset>
+                </wp:positionH>
+                <wp:positionV relativeFrom="paragraph">
+                  <wp:posOffset>645795</wp:posOffset>
+                </wp:positionV>
+                <wp:extent cx="635000" cy="314960"/>
+                <wp:effectExtent l="0" t="0" r="0" b="0"/>
+                <wp:wrapNone/>
+                <wp:docPr id="866216756" name="Retângulo 9"/>
+                <wp:cNvGraphicFramePr/>
+                <a:graphic xmlns:a="http://schemas.openxmlformats.org/drawingml/2006/main">
+                  <a:graphicData uri="http://schemas.microsoft.com/office/word/2010/wordprocessingShape">
+                    <wps:wsp>
+                      <wps:cNvSpPr/>
+                      <wps:spPr>
+                        <a:xfrm>
+                          <a:off x="0" y="0"/>
+                          <a:ext cx="635000" cy="314960"/>
+                        </a:xfrm>
+                        <a:prstGeom prst="rect">
+                          <a:avLst/>
+                        </a:prstGeom>
+                        <a:noFill/>
+                        <a:ln>
+                          <a:noFill/>
+                        </a:ln>
+                      </wps:spPr>
+                      <wps:style>
+                        <a:lnRef idx="2">
+                          <a:schemeClr val="accent1">
+                            <a:shade val="50000"/>
+                          </a:schemeClr>
+                        </a:lnRef>
+                        <a:fillRef idx="1">
+                          <a:schemeClr val="accent1"/>
+                        </a:fillRef>
+                        <a:effectRef idx="0">
+                          <a:schemeClr val="accent1"/>
+                        </a:effectRef>
+                        <a:fontRef idx="minor">
+                          <a:schemeClr val="lt1"/>
+                        </a:fontRef>
+                      </wps:style>
+                      <wps:txbx>
+                        <w:txbxContent>
+                          <w:p>
+                            <w:pPr>
+                              <w:pStyle w:val="Subttulo"/>
+                            </w:pPr>
+                            <w:r>
+                              <w:t>Editar</w:t>
+                            </w:r>
+                          </w:p>
+                        </w:txbxContent>
+                      </wps:txbx>
+                      <wps:bodyPr rot="0" spcFirstLastPara="0" vertOverflow="overflow" horzOverflow="overflow" vert="horz" wrap="square" lIns="91440" tIns="45720" rIns="91440" bIns="45720" numCol="1" spcCol="0" rtlCol="0" fromWordArt="0" anchor="ctr" anchorCtr="0" forceAA="0" compatLnSpc="1">
+                        <a:prstTxWarp prst="textNoShape">
+                          <a:avLst/>
+                        </a:prstTxWarp>
+                        <a:noAutofit/>
+                      </wps:bodyPr>
+                    </wps:wsp>
+                  </a:graphicData>
+                </a:graphic>
+                <wp14:sizeRelH relativeFrom="margin">
+                  <wp14:pctWidth>0</wp14:pctWidth>
+                </wp14:sizeRelH>
+                <wp14:sizeRelV relativeFrom="margin">
+                  <wp14:pctHeight>0</wp14:pctHeight>
+                </wp14:sizeRelV>
+              </wp:anchor>
+            </w:drawing>
+          </mc:Choice>
+          <mc:Fallback>
+            <w:pict>
+              <v:rect w14:anchorId="283B9F46" id="_x0000_s1029" style="position:absolute;margin-left:165.5pt;margin-top:50.85pt;width:50pt;height:24.8pt;z-index:251674624;visibility:visible;mso-wrap-style:square;mso-width-percent:0;mso-height-percent:0;mso-wrap-distance-left:9pt;mso-wrap-distance-top:0;mso-wrap-distance-right:9pt;mso-wrap-distance-bottom:0;mso-position-horizontal:absolute;mso-position-horizontal-relative:text;mso-position-vertical:absolute;mso-position-vertical-relative:text;mso-width-percent:0;mso-height-percent:0;mso-width-relative:margin;mso-height-relative:margin;v-text-anchor:middle" o:gfxdata="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" filled="f" stroked="f" strokeweight="1pt">
+                <v:textbox>
+                  <w:txbxContent>
+                    <w:p>
+                      <w:pPr>
+                        <w:pStyle w:val="Subttulo"/>
+                      </w:pPr>
+                      <w:r>
+                        <w:t>Editar</w:t>
+                      </w:r>
+                    </w:p>
+                  </w:txbxContent>
+                </v:textbox>
+              </v:rect>
+            </w:pict>
+          </mc:Fallback>
+        </mc:AlternateContent>
+      </w:r>
+      <w:r>
+        <w:rPr>
+          <w:noProof/>
+        </w:rPr>
+        <mc:AlternateContent>
+          <mc:Choice Requires="wps">
+            <w:drawing>
+              <wp:anchor distT="0" distB="0" distL="114300" distR="114300" simplePos="0" relativeHeight="251671552" behindDoc="0" locked="0" layoutInCell="1" allowOverlap="1" wp14:anchorId="29FE9C1C" wp14:editId="450A1B8C">
+                <wp:simplePos x="0" y="0"/>
+                <wp:positionH relativeFrom="column">
+                  <wp:posOffset>1861185</wp:posOffset>
+                </wp:positionH>
+                <wp:positionV relativeFrom="paragraph">
+                  <wp:posOffset>347345</wp:posOffset>
+                </wp:positionV>
+                <wp:extent cx="518160" cy="2540"/>
+                <wp:effectExtent l="38100" t="76200" r="0" b="92710"/>
+                <wp:wrapNone/>
+                <wp:docPr id="1978339861" name="Conector de Seta Reta 8"/>
+                <wp:cNvGraphicFramePr/>
+                <a:graphic xmlns:a="http://schemas.openxmlformats.org/drawingml/2006/main">
+                  <a:graphicData uri="http://schemas.microsoft.com/office/word/2010/wordprocessingShape">
+                    <wps:wsp>
+                      <wps:cNvCnPr/>
+                      <wps:spPr>
+                        <a:xfrm flipH="1" flipV="1">
+                          <a:off x="0" y="0"/>
+                          <a:ext cx="518160" cy="2540"/>
+                        </a:xfrm>
+                        <a:prstGeom prst="straightConnector1">
+                          <a:avLst/>
+                        </a:prstGeom>
+                        <a:ln>
+                          <a:tailEnd type="triangle"/>
+                        </a:ln>
+                      </wps:spPr>
+                      <wps:style>
+                        <a:lnRef idx="1">
+                          <a:schemeClr val="dk1"/>
+                        </a:lnRef>
+                        <a:fillRef idx="0">
+                          <a:schemeClr val="dk1"/>
+                        </a:fillRef>
+                        <a:effectRef idx="0">
+                          <a:schemeClr val="dk1"/>
+                        </a:effectRef>
+                        <a:fontRef idx="minor">
+                          <a:schemeClr val="tx1"/>
+                        </a:fontRef>
+                      </wps:style>
+                      <wps:bodyPr/>
+                    </wps:wsp>
+                  </a:graphicData>
+                </a:graphic>
+              </wp:anchor>
+            </w:drawing>
+          </mc:Choice>
+          <mc:Fallback>
+            <w:pict>
+              <v:shape w14:anchorId="2AEFC302" id="Conector de Seta Reta 8" o:spid="_x0000_s1026" type="#_x0000_t32" style="position:absolute;margin-left:146.55pt;margin-top:27.35pt;width:40.8pt;height:.2pt;flip:x y;z-index:251671552;visibility:visible;mso-wrap-style:square;mso-wrap-distance-left:9pt;mso-wrap-distance-top:0;mso-wrap-distance-right:9pt;mso-wrap-distance-bottom:0;mso-position-horizontal:absolute;mso-position-horizontal-relative:text;mso-position-vertical:absolute;mso-position-vertical-relative:text" o:gfxdata="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" strokecolor="black [3200]" strokeweight=".5pt">
+                <v:stroke endarrow="block" joinstyle="miter"/>
+              </v:shape>
+            </w:pict>
+          </mc:Fallback>
+        </mc:AlternateContent>
+      </w:r>
+      <w:r>
+        <w:rPr>
+          <w:noProof/>
+        </w:rPr>
+        <mc:AlternateContent>
+          <mc:Choice Requires="wps">
+            <w:drawing>
+              <wp:anchor distT="0" distB="0" distL="114300" distR="114300" simplePos="0" relativeHeight="251668480" behindDoc="0" locked="0" layoutInCell="1" allowOverlap="1" wp14:anchorId="407A6F94" wp14:editId="2FCFB2E9">
+                <wp:simplePos x="0" y="0"/>
+                <wp:positionH relativeFrom="column">
+                  <wp:posOffset>2677160</wp:posOffset>
+                </wp:positionH>
+                <wp:positionV relativeFrom="paragraph">
+                  <wp:posOffset>1050290</wp:posOffset>
+                </wp:positionV>
+                <wp:extent cx="123825" cy="111919"/>
+                <wp:effectExtent l="0" t="0" r="28575" b="21590"/>
+                <wp:wrapNone/>
+                <wp:docPr id="1240525703" name="Retângulo 7"/>
+                <wp:cNvGraphicFramePr/>
+                <a:graphic xmlns:a="http://schemas.openxmlformats.org/drawingml/2006/main">
+                  <a:graphicData uri="http://schemas.microsoft.com/office/word/2010/wordprocessingShape">
+                    <wps:wsp>
+                      <wps:cNvSpPr/>
+                      <wps:spPr>
+                        <a:xfrm>
+                          <a:off x="0" y="0"/>
+                          <a:ext cx="123825" cy="111919"/>
+                        </a:xfrm>
+                        <a:prstGeom prst="rect">
+                          <a:avLst/>
+                        </a:prstGeom>
+                        <a:noFill/>
+                      </wps:spPr>
+                      <wps:style>
+                        <a:lnRef idx="2">
+                          <a:schemeClr val="dk1">
+                            <a:shade val="50000"/>
+                          </a:schemeClr>
+                        </a:lnRef>
+                        <a:fillRef idx="1">
+                          <a:schemeClr val="dk1"/>
+                        </a:fillRef>
+                        <a:effectRef idx="0">
+                          <a:schemeClr val="dk1"/>
+                        </a:effectRef>
+                        <a:fontRef idx="minor">
+                          <a:schemeClr val="lt1"/>
+                        </a:fontRef>
+                      </wps:style>
+                      <wps:bodyPr rot="0" spcFirstLastPara="0" vertOverflow="overflow" horzOverflow="overflow" vert="horz" wrap="square" lIns="91440" tIns="45720" rIns="91440" bIns="45720" numCol="1" spcCol="0" rtlCol="0" fromWordArt="0" anchor="ctr" anchorCtr="0" forceAA="0" compatLnSpc="1">
+                        <a:prstTxWarp prst="textNoShape">
+                          <a:avLst/>
+                        </a:prstTxWarp>
+                        <a:noAutofit/>
+                      </wps:bodyPr>
+                    </wps:wsp>
+                  </a:graphicData>
+                </a:graphic>
+                <wp14:sizeRelH relativeFrom="margin">
+                  <wp14:pctWidth>0</wp14:pctWidth>
+                </wp14:sizeRelH>
+                <wp14:sizeRelV relativeFrom="margin">
+                  <wp14:pctHeight>0</wp14:pctHeight>
+                </wp14:sizeRelV>
+              </wp:anchor>
+            </w:drawing>
+          </mc:Choice>
+          <mc:Fallback>
+            <w:pict>
+              <v:rect w14:anchorId="07151B4C" id="Retângulo 7" o:spid="_x0000_s1026" style="position:absolute;margin-left:210.8pt;margin-top:82.7pt;width:9.75pt;height:8.8pt;z-index:251668480;visibility:visible;mso-wrap-style:square;mso-width-percent:0;mso-height-percent:0;mso-wrap-distance-left:9pt;mso-wrap-distance-top:0;mso-wrap-distance-right:9pt;mso-wrap-distance-bottom:0;mso-position-horizontal:absolute;mso-position-horizontal-relative:text;mso-position-vertical:absolute;mso-position-vertical-relative:text;mso-width-percent:0;mso-height-percent:0;mso-width-relative:margin;mso-height-relative:margin;v-text-anchor:middle" o:gfxdata="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" filled="f" strokecolor="black [1600]" strokeweight="1pt"/>
+            </w:pict>
+          </mc:Fallback>
+        </mc:AlternateContent>
+      </w:r>
+      <w:r>
+        <w:rPr>
+          <w:noProof/>
+        </w:rPr>
+        <mc:AlternateContent>
+          <mc:Choice Requires="wps">
+            <w:drawing>
+              <wp:anchor distT="0" distB="0" distL="114300" distR="114300" simplePos="0" relativeHeight="251670528" behindDoc="0" locked="0" layoutInCell="1" allowOverlap="1" wp14:anchorId="0ED63171" wp14:editId="4E0F6172">
+                <wp:simplePos x="0" y="0"/>
+                <wp:positionH relativeFrom="column">
+                  <wp:posOffset>3852545</wp:posOffset>
+                </wp:positionH>
+                <wp:positionV relativeFrom="paragraph">
+                  <wp:posOffset>225425</wp:posOffset>
+                </wp:positionV>
+                <wp:extent cx="497840" cy="198120"/>
+                <wp:effectExtent l="0" t="0" r="16510" b="11430"/>
+                <wp:wrapNone/>
+                <wp:docPr id="429266558" name="Retângulo 7"/>
+                <wp:cNvGraphicFramePr/>
+                <a:graphic xmlns:a="http://schemas.openxmlformats.org/drawingml/2006/main">
+                  <a:graphicData uri="http://schemas.microsoft.com/office/word/2010/wordprocessingShape">
+                    <wps:wsp>
+                      <wps:cNvSpPr/>
+                      <wps:spPr>
+                        <a:xfrm>
+                          <a:off x="0" y="0"/>
+                          <a:ext cx="497840" cy="198120"/>
+                        </a:xfrm>
+                        <a:prstGeom prst="rect">
+                          <a:avLst/>
+                        </a:prstGeom>
+                        <a:noFill/>
+                      </wps:spPr>
+                      <wps:style>
+                        <a:lnRef idx="2">
+                          <a:schemeClr val="dk1">
+                            <a:shade val="50000"/>
+                          </a:schemeClr>
+                        </a:lnRef>
+                        <a:fillRef idx="1">
+                          <a:schemeClr val="dk1"/>
+                        </a:fillRef>
+                        <a:effectRef idx="0">
+                          <a:schemeClr val="dk1"/>
+                        </a:effectRef>
+                        <a:fontRef idx="minor">
+                          <a:schemeClr val="lt1"/>
+                        </a:fontRef>
+                      </wps:style>
+                      <wps:txbx>
+                        <w:txbxContent>
+                          <w:p/>
+                        </w:txbxContent>
+                      </wps:txbx>
+                      <wps:bodyPr rot="0" spcFirstLastPara="0" vertOverflow="overflow" horzOverflow="overflow" vert="horz" wrap="square" lIns="91440" tIns="45720" rIns="91440" bIns="45720" numCol="1" spcCol="0" rtlCol="0" fromWordArt="0" anchor="ctr" anchorCtr="0" forceAA="0" compatLnSpc="1">
+                        <a:prstTxWarp prst="textNoShape">
+                          <a:avLst/>
+                        </a:prstTxWarp>
+                        <a:noAutofit/>
+                      </wps:bodyPr>
+                    </wps:wsp>
+                  </a:graphicData>
+                </a:graphic>
+                <wp14:sizeRelH relativeFrom="margin">
+                  <wp14:pctWidth>0</wp14:pctWidth>
+                </wp14:sizeRelH>
+                <wp14:sizeRelV relativeFrom="margin">
+                  <wp14:pctHeight>0</wp14:pctHeight>
+                </wp14:sizeRelV>
+              </wp:anchor>
+            </w:drawing>
+          </mc:Choice>
+          <mc:Fallback>
+            <w:pict>
+              <v:rect w14:anchorId="0ED63171" id="Retângulo 7" o:spid="_x0000_s1030" style="position:absolute;margin-left:303.35pt;margin-top:17.75pt;width:39.2pt;height:15.6pt;z-index:251670528;visibility:visible;mso-wrap-style:square;mso-width-percent:0;mso-height-percent:0;mso-wrap-distance-left:9pt;mso-wrap-distance-top:0;mso-wrap-distance-right:9pt;mso-wrap-distance-bottom:0;mso-position-horizontal:absolute;mso-position-horizontal-relative:text;mso-position-vertical:absolute;mso-position-vertical-relative:text;mso-width-percent:0;mso-height-percent:0;mso-width-relative:margin;mso-height-relative:margin;v-text-anchor:middle" o:gfxdata="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" filled="f" strokecolor="black [1600]" strokeweight="1pt">
+                <v:textbox>
+                  <w:txbxContent>
+                    <w:p/>
+                  </w:txbxContent>
+                </v:textbox>
+              </v:rect>
+            </w:pict>
+          </mc:Fallback>
+        </mc:AlternateContent>
+      </w:r>
+      <w:r>
+        <w:rPr>
+          <w:noProof/>
+        </w:rPr>
+        <mc:AlternateContent>
+          <mc:Choice Requires="wps">
+            <w:drawing>
+              <wp:anchor distT="0" distB="0" distL="114300" distR="114300" simplePos="0" relativeHeight="251666432" behindDoc="0" locked="0" layoutInCell="1" allowOverlap="1" wp14:anchorId="3E892E27" wp14:editId="3F1A3339">
+                <wp:simplePos x="0" y="0"/>
+                <wp:positionH relativeFrom="column">
+                  <wp:posOffset>2520315</wp:posOffset>
+                </wp:positionH>
+                <wp:positionV relativeFrom="paragraph">
+                  <wp:posOffset>1048544</wp:posOffset>
+                </wp:positionV>
+                <wp:extent cx="123825" cy="111919"/>
+                <wp:effectExtent l="0" t="0" r="28575" b="21590"/>
+                <wp:wrapNone/>
+                <wp:docPr id="522309821" name="Retângulo 7"/>
+                <wp:cNvGraphicFramePr/>
+                <a:graphic xmlns:a="http://schemas.openxmlformats.org/drawingml/2006/main">
+                  <a:graphicData uri="http://schemas.microsoft.com/office/word/2010/wordprocessingShape">
+                    <wps:wsp>
+                      <wps:cNvSpPr/>
+                      <wps:spPr>
+                        <a:xfrm>
+                          <a:off x="0" y="0"/>
+                          <a:ext cx="123825" cy="111919"/>
+                        </a:xfrm>
+                        <a:prstGeom prst="rect">
+                          <a:avLst/>
+                        </a:prstGeom>
+                        <a:noFill/>
+                      </wps:spPr>
+                      <wps:style>
+                        <a:lnRef idx="2">
+                          <a:schemeClr val="dk1">
+                            <a:shade val="50000"/>
+                          </a:schemeClr>
+                        </a:lnRef>
+                        <a:fillRef idx="1">
+                          <a:schemeClr val="dk1"/>
+                        </a:fillRef>
+                        <a:effectRef idx="0">
+                          <a:schemeClr val="dk1"/>
+                        </a:effectRef>
+                        <a:fontRef idx="minor">
+                          <a:schemeClr val="lt1"/>
+                        </a:fontRef>
+                      </wps:style>
+                      <wps:bodyPr rot="0" spcFirstLastPara="0" vertOverflow="overflow" horzOverflow="overflow" vert="horz" wrap="square" lIns="91440" tIns="45720" rIns="91440" bIns="45720" numCol="1" spcCol="0" rtlCol="0" fromWordArt="0" anchor="ctr" anchorCtr="0" forceAA="0" compatLnSpc="1">
+                        <a:prstTxWarp prst="textNoShape">
+                          <a:avLst/>
+                        </a:prstTxWarp>
+                        <a:noAutofit/>
+                      </wps:bodyPr>
+                    </wps:wsp>
+                  </a:graphicData>
+                </a:graphic>
+                <wp14:sizeRelH relativeFrom="margin">
+                  <wp14:pctWidth>0</wp14:pctWidth>
+                </wp14:sizeRelH>
+                <wp14:sizeRelV relativeFrom="margin">
+                  <wp14:pctHeight>0</wp14:pctHeight>
+                </wp14:sizeRelV>
+              </wp:anchor>
+            </w:drawing>
+          </mc:Choice>
+          <mc:Fallback>
+            <w:pict>
+              <v:rect w14:anchorId="4A9D35A0" id="Retângulo 7" o:spid="_x0000_s1026" style="position:absolute;margin-left:198.45pt;margin-top:82.55pt;width:9.75pt;height:8.8pt;z-index:251666432;visibility:visible;mso-wrap-style:square;mso-width-percent:0;mso-height-percent:0;mso-wrap-distance-left:9pt;mso-wrap-distance-top:0;mso-wrap-distance-right:9pt;mso-wrap-distance-bottom:0;mso-position-horizontal:absolute;mso-position-horizontal-relative:text;mso-position-vertical:absolute;mso-position-vertical-relative:text;mso-width-percent:0;mso-height-percent:0;mso-width-relative:margin;mso-height-relative:margin;v-text-anchor:middle" o:gfxdata="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" filled="f" strokecolor="black [1600]" strokeweight="1pt"/>
+            </w:pict>
+          </mc:Fallback>
+        </mc:AlternateContent>
+      </w:r>
+      <w:r>
+        <w:rPr>
+          <w:noProof/>
+        </w:rPr>
+        <mc:AlternateContent>
+          <mc:Choice Requires="wps">
+            <w:drawing>
+              <wp:anchor distT="0" distB="0" distL="114300" distR="114300" simplePos="0" relativeHeight="251664384" behindDoc="0" locked="0" layoutInCell="1" allowOverlap="1" wp14:anchorId="05F5ED06" wp14:editId="6B2BDF41">
+                <wp:simplePos x="0" y="0"/>
+                <wp:positionH relativeFrom="column">
+                  <wp:posOffset>788770</wp:posOffset>
+                </wp:positionH>
+                <wp:positionV relativeFrom="paragraph">
+                  <wp:posOffset>224757</wp:posOffset>
+                </wp:positionV>
+                <wp:extent cx="1066800" cy="236621"/>
+                <wp:effectExtent l="0" t="0" r="19050" b="11430"/>
+                <wp:wrapNone/>
+                <wp:docPr id="644888500" name="Retângulo 7"/>
+                <wp:cNvGraphicFramePr/>
+                <a:graphic xmlns:a="http://schemas.openxmlformats.org/drawingml/2006/main">
+                  <a:graphicData uri="http://schemas.microsoft.com/office/word/2010/wordprocessingShape">
+                    <wps:wsp>
+                      <wps:cNvSpPr/>
+                      <wps:spPr>
+                        <a:xfrm>
+                          <a:off x="0" y="0"/>
+                          <a:ext cx="1066800" cy="236621"/>
+                        </a:xfrm>
+                        <a:prstGeom prst="rect">
+                          <a:avLst/>
+                        </a:prstGeom>
+                        <a:noFill/>
+                      </wps:spPr>
+                      <wps:style>
+                        <a:lnRef idx="2">
+                          <a:schemeClr val="dk1">
+                            <a:shade val="50000"/>
+                          </a:schemeClr>
+                        </a:lnRef>
+                        <a:fillRef idx="1">
+                          <a:schemeClr val="dk1"/>
+                        </a:fillRef>
+                        <a:effectRef idx="0">
+                          <a:schemeClr val="dk1"/>
+                        </a:effectRef>
+                        <a:fontRef idx="minor">
+                          <a:schemeClr val="lt1"/>
+                        </a:fontRef>
+                      </wps:style>
+                      <wps:bodyPr rot="0" spcFirstLastPara="0" vertOverflow="overflow" horzOverflow="overflow" vert="horz" wrap="square" lIns="91440" tIns="45720" rIns="91440" bIns="45720" numCol="1" spcCol="0" rtlCol="0" fromWordArt="0" anchor="ctr" anchorCtr="0" forceAA="0" compatLnSpc="1">
+                        <a:prstTxWarp prst="textNoShape">
+                          <a:avLst/>
+                        </a:prstTxWarp>
+                        <a:noAutofit/>
+                      </wps:bodyPr>
+                    </wps:wsp>
+                  </a:graphicData>
+                </a:graphic>
+              </wp:anchor>
+            </w:drawing>
+          </mc:Choice>
+          <mc:Fallback>
+            <w:pict>
+              <v:rect w14:anchorId="388FF928" id="Retângulo 7" o:spid="_x0000_s1026" style="position:absolute;margin-left:62.1pt;margin-top:17.7pt;width:84pt;height:18.65pt;z-index:251664384;visibility:visible;mso-wrap-style:square;mso-wrap-distance-left:9pt;mso-wrap-distance-top:0;mso-wrap-distance-right:9pt;mso-wrap-distance-bottom:0;mso-position-horizontal:absolute;mso-position-horizontal-relative:text;mso-position-vertical:absolute;mso-position-vertical-relative:text;v-text-anchor:middle" o:gfxdata="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" filled="f" strokecolor="black [1600]" strokeweight="1pt"/>
+            </w:pict>
+          </mc:Fallback>
+        </mc:AlternateContent>
+      </w:r>
+      <w:r>
         <w:drawing>
-          <wp:inline distT="0" distB="0" distL="0" distR="0" wp14:anchorId="57FA5F29" wp14:editId="22CD9F1F">
-            <wp:extent cx="4654393" cy="2563091"/>
-            <wp:effectExtent l="0" t="0" r="0" b="8890"/>
-            <wp:docPr id="1719477018" name="Imagem 1"/>
+          <wp:inline distT="0" distB="0" distL="0" distR="0" wp14:anchorId="1EF35DB6" wp14:editId="0D20C0BE">
+            <wp:extent cx="4555957" cy="2509955"/>
+            <wp:effectExtent l="0" t="0" r="0" b="5080"/>
+            <wp:docPr id="779346936" name="Imagem 1"/>
             <wp:cNvGraphicFramePr>
               <a:graphicFrameLocks xmlns:a="http://schemas.openxmlformats.org/drawingml/2006/main" noChangeAspect="1"/>
             </wp:cNvGraphicFramePr>
@@ -81,7 +1098,7 @@
               <a:graphicData uri="http://schemas.openxmlformats.org/drawingml/2006/picture">
                 <pic:pic xmlns:pic="http://schemas.openxmlformats.org/drawingml/2006/picture">
                   <pic:nvPicPr>
-                    <pic:cNvPr id="1719477018" name=""/>
+                    <pic:cNvPr id="779346936" name=""/>
                     <pic:cNvPicPr/>
                   </pic:nvPicPr>
                   <pic:blipFill>
@@ -93,7 +1110,7 @@
                   <pic:spPr>
                     <a:xfrm>
                       <a:off x="0" y="0"/>
-                      <a:ext cx="4684638" cy="2579746"/>
+                      <a:ext cx="4577599" cy="2521878"/>
                     </a:xfrm>
                     <a:prstGeom prst="rect">
                       <a:avLst/>
@@ -108,19 +1125,1038 @@
     </w:p>
     <w:p>
       <w:r>
-        <w:t xml:space="preserve">-- Cadastrar, visualizar, desabilitar, reabilitar e excluir </w:t>
-      </w:r>
-      <w:r>
-        <w:t>alunos</w:t>
+        <w:t>-- Cadastrar, visualizar, desabilitar, reabilitar e excluir alunos</w:t>
       </w:r>
     </w:p>
     <w:p>
       <w:r>
+        <w:rPr>
+          <w:noProof/>
+        </w:rPr>
+        <mc:AlternateContent>
+          <mc:Choice Requires="wps">
+            <w:drawing>
+              <wp:anchor distT="0" distB="0" distL="114300" distR="114300" simplePos="0" relativeHeight="251698176" behindDoc="0" locked="0" layoutInCell="1" allowOverlap="1" wp14:anchorId="56FAEBC2" wp14:editId="18593042">
+                <wp:simplePos x="0" y="0"/>
+                <wp:positionH relativeFrom="column">
+                  <wp:posOffset>2712589</wp:posOffset>
+                </wp:positionH>
+                <wp:positionV relativeFrom="paragraph">
+                  <wp:posOffset>468739</wp:posOffset>
+                </wp:positionV>
+                <wp:extent cx="635000" cy="314960"/>
+                <wp:effectExtent l="0" t="0" r="0" b="0"/>
+                <wp:wrapNone/>
+                <wp:docPr id="2036994003" name="Retângulo 9"/>
+                <wp:cNvGraphicFramePr/>
+                <a:graphic xmlns:a="http://schemas.openxmlformats.org/drawingml/2006/main">
+                  <a:graphicData uri="http://schemas.microsoft.com/office/word/2010/wordprocessingShape">
+                    <wps:wsp>
+                      <wps:cNvSpPr/>
+                      <wps:spPr>
+                        <a:xfrm>
+                          <a:off x="0" y="0"/>
+                          <a:ext cx="635000" cy="314960"/>
+                        </a:xfrm>
+                        <a:prstGeom prst="rect">
+                          <a:avLst/>
+                        </a:prstGeom>
+                        <a:noFill/>
+                        <a:ln>
+                          <a:noFill/>
+                        </a:ln>
+                      </wps:spPr>
+                      <wps:style>
+                        <a:lnRef idx="2">
+                          <a:schemeClr val="accent1">
+                            <a:shade val="50000"/>
+                          </a:schemeClr>
+                        </a:lnRef>
+                        <a:fillRef idx="1">
+                          <a:schemeClr val="accent1"/>
+                        </a:fillRef>
+                        <a:effectRef idx="0">
+                          <a:schemeClr val="accent1"/>
+                        </a:effectRef>
+                        <a:fontRef idx="minor">
+                          <a:schemeClr val="lt1"/>
+                        </a:fontRef>
+                      </wps:style>
+                      <wps:txbx>
+                        <w:txbxContent>
+                          <w:p>
+                            <w:pPr>
+                              <w:pStyle w:val="Subttulo"/>
+                            </w:pPr>
+                            <w:r>
+                              <w:t>Filtrar</w:t>
+                            </w:r>
+                          </w:p>
+                        </w:txbxContent>
+                      </wps:txbx>
+                      <wps:bodyPr rot="0" spcFirstLastPara="0" vertOverflow="overflow" horzOverflow="overflow" vert="horz" wrap="square" lIns="91440" tIns="45720" rIns="91440" bIns="45720" numCol="1" spcCol="0" rtlCol="0" fromWordArt="0" anchor="ctr" anchorCtr="0" forceAA="0" compatLnSpc="1">
+                        <a:prstTxWarp prst="textNoShape">
+                          <a:avLst/>
+                        </a:prstTxWarp>
+                        <a:noAutofit/>
+                      </wps:bodyPr>
+                    </wps:wsp>
+                  </a:graphicData>
+                </a:graphic>
+                <wp14:sizeRelH relativeFrom="margin">
+                  <wp14:pctWidth>0</wp14:pctWidth>
+                </wp14:sizeRelH>
+                <wp14:sizeRelV relativeFrom="margin">
+                  <wp14:pctHeight>0</wp14:pctHeight>
+                </wp14:sizeRelV>
+              </wp:anchor>
+            </w:drawing>
+          </mc:Choice>
+          <mc:Fallback>
+            <w:pict>
+              <v:rect w14:anchorId="56FAEBC2" id="_x0000_s1031" style="position:absolute;margin-left:213.6pt;margin-top:36.9pt;width:50pt;height:24.8pt;z-index:251698176;visibility:visible;mso-wrap-style:square;mso-width-percent:0;mso-height-percent:0;mso-wrap-distance-left:9pt;mso-wrap-distance-top:0;mso-wrap-distance-right:9pt;mso-wrap-distance-bottom:0;mso-position-horizontal:absolute;mso-position-horizontal-relative:text;mso-position-vertical:absolute;mso-position-vertical-relative:text;mso-width-percent:0;mso-height-percent:0;mso-width-relative:margin;mso-height-relative:margin;v-text-anchor:middle" o:gfxdata="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" filled="f" stroked="f" strokeweight="1pt">
+                <v:textbox>
+                  <w:txbxContent>
+                    <w:p>
+                      <w:pPr>
+                        <w:pStyle w:val="Subttulo"/>
+                      </w:pPr>
+                      <w:r>
+                        <w:t>Filtrar</w:t>
+                      </w:r>
+                    </w:p>
+                  </w:txbxContent>
+                </v:textbox>
+              </v:rect>
+            </w:pict>
+          </mc:Fallback>
+        </mc:AlternateContent>
+      </w:r>
+      <w:r>
+        <w:rPr>
+          <w:noProof/>
+        </w:rPr>
+        <mc:AlternateContent>
+          <mc:Choice Requires="wps">
+            <w:drawing>
+              <wp:anchor distT="0" distB="0" distL="114300" distR="114300" simplePos="0" relativeHeight="251697152" behindDoc="0" locked="0" layoutInCell="1" allowOverlap="1" wp14:anchorId="559CC945" wp14:editId="483CDE6F">
+                <wp:simplePos x="0" y="0"/>
+                <wp:positionH relativeFrom="column">
+                  <wp:posOffset>2642497</wp:posOffset>
+                </wp:positionH>
+                <wp:positionV relativeFrom="paragraph">
+                  <wp:posOffset>475506</wp:posOffset>
+                </wp:positionV>
+                <wp:extent cx="158640" cy="137948"/>
+                <wp:effectExtent l="38100" t="38100" r="32385" b="33655"/>
+                <wp:wrapNone/>
+                <wp:docPr id="2022713890" name="Conector de Seta Reta 8"/>
+                <wp:cNvGraphicFramePr/>
+                <a:graphic xmlns:a="http://schemas.openxmlformats.org/drawingml/2006/main">
+                  <a:graphicData uri="http://schemas.microsoft.com/office/word/2010/wordprocessingShape">
+                    <wps:wsp>
+                      <wps:cNvCnPr/>
+                      <wps:spPr>
+                        <a:xfrm flipH="1" flipV="1">
+                          <a:off x="0" y="0"/>
+                          <a:ext cx="158640" cy="137948"/>
+                        </a:xfrm>
+                        <a:prstGeom prst="straightConnector1">
+                          <a:avLst/>
+                        </a:prstGeom>
+                        <a:ln>
+                          <a:tailEnd type="triangle"/>
+                        </a:ln>
+                      </wps:spPr>
+                      <wps:style>
+                        <a:lnRef idx="1">
+                          <a:schemeClr val="dk1"/>
+                        </a:lnRef>
+                        <a:fillRef idx="0">
+                          <a:schemeClr val="dk1"/>
+                        </a:fillRef>
+                        <a:effectRef idx="0">
+                          <a:schemeClr val="dk1"/>
+                        </a:effectRef>
+                        <a:fontRef idx="minor">
+                          <a:schemeClr val="tx1"/>
+                        </a:fontRef>
+                      </wps:style>
+                      <wps:bodyPr/>
+                    </wps:wsp>
+                  </a:graphicData>
+                </a:graphic>
+                <wp14:sizeRelH relativeFrom="margin">
+                  <wp14:pctWidth>0</wp14:pctWidth>
+                </wp14:sizeRelH>
+                <wp14:sizeRelV relativeFrom="margin">
+                  <wp14:pctHeight>0</wp14:pctHeight>
+                </wp14:sizeRelV>
+              </wp:anchor>
+            </w:drawing>
+          </mc:Choice>
+          <mc:Fallback>
+            <w:pict>
+              <v:shape w14:anchorId="20736FBE" id="Conector de Seta Reta 8" o:spid="_x0000_s1026" type="#_x0000_t32" style="position:absolute;margin-left:208.05pt;margin-top:37.45pt;width:12.5pt;height:10.85pt;flip:x y;z-index:251697152;visibility:visible;mso-wrap-style:square;mso-width-percent:0;mso-height-percent:0;mso-wrap-distance-left:9pt;mso-wrap-distance-top:0;mso-wrap-distance-right:9pt;mso-wrap-distance-bottom:0;mso-position-horizontal:absolute;mso-position-horizontal-relative:text;mso-position-vertical:absolute;mso-position-vertical-relative:text;mso-width-percent:0;mso-height-percent:0;mso-width-relative:margin;mso-height-relative:margin" o:gfxdata="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" strokecolor="black [3200]" strokeweight=".5pt">
+                <v:stroke endarrow="block" joinstyle="miter"/>
+              </v:shape>
+            </w:pict>
+          </mc:Fallback>
+        </mc:AlternateContent>
+      </w:r>
+      <w:r>
+        <w:rPr>
+          <w:noProof/>
+        </w:rPr>
+        <mc:AlternateContent>
+          <mc:Choice Requires="wps">
+            <w:drawing>
+              <wp:anchor distT="0" distB="0" distL="114300" distR="114300" simplePos="0" relativeHeight="251696128" behindDoc="0" locked="0" layoutInCell="1" allowOverlap="1" wp14:anchorId="38BCDE97" wp14:editId="718D9E65">
+                <wp:simplePos x="0" y="0"/>
+                <wp:positionH relativeFrom="column">
+                  <wp:posOffset>887927</wp:posOffset>
+                </wp:positionH>
+                <wp:positionV relativeFrom="paragraph">
+                  <wp:posOffset>224571</wp:posOffset>
+                </wp:positionV>
+                <wp:extent cx="1928605" cy="236220"/>
+                <wp:effectExtent l="0" t="0" r="14605" b="11430"/>
+                <wp:wrapNone/>
+                <wp:docPr id="358270431" name="Retângulo 7"/>
+                <wp:cNvGraphicFramePr/>
+                <a:graphic xmlns:a="http://schemas.openxmlformats.org/drawingml/2006/main">
+                  <a:graphicData uri="http://schemas.microsoft.com/office/word/2010/wordprocessingShape">
+                    <wps:wsp>
+                      <wps:cNvSpPr/>
+                      <wps:spPr>
+                        <a:xfrm>
+                          <a:off x="0" y="0"/>
+                          <a:ext cx="1928605" cy="236220"/>
+                        </a:xfrm>
+                        <a:prstGeom prst="rect">
+                          <a:avLst/>
+                        </a:prstGeom>
+                        <a:noFill/>
+                      </wps:spPr>
+                      <wps:style>
+                        <a:lnRef idx="2">
+                          <a:schemeClr val="dk1">
+                            <a:shade val="50000"/>
+                          </a:schemeClr>
+                        </a:lnRef>
+                        <a:fillRef idx="1">
+                          <a:schemeClr val="dk1"/>
+                        </a:fillRef>
+                        <a:effectRef idx="0">
+                          <a:schemeClr val="dk1"/>
+                        </a:effectRef>
+                        <a:fontRef idx="minor">
+                          <a:schemeClr val="lt1"/>
+                        </a:fontRef>
+                      </wps:style>
+                      <wps:bodyPr rot="0" spcFirstLastPara="0" vertOverflow="overflow" horzOverflow="overflow" vert="horz" wrap="square" lIns="91440" tIns="45720" rIns="91440" bIns="45720" numCol="1" spcCol="0" rtlCol="0" fromWordArt="0" anchor="ctr" anchorCtr="0" forceAA="0" compatLnSpc="1">
+                        <a:prstTxWarp prst="textNoShape">
+                          <a:avLst/>
+                        </a:prstTxWarp>
+                        <a:noAutofit/>
+                      </wps:bodyPr>
+                    </wps:wsp>
+                  </a:graphicData>
+                </a:graphic>
+                <wp14:sizeRelH relativeFrom="margin">
+                  <wp14:pctWidth>0</wp14:pctWidth>
+                </wp14:sizeRelH>
+              </wp:anchor>
+            </w:drawing>
+          </mc:Choice>
+          <mc:Fallback>
+            <w:pict>
+              <v:rect w14:anchorId="610D3412" id="Retângulo 7" o:spid="_x0000_s1026" style="position:absolute;margin-left:69.9pt;margin-top:17.7pt;width:151.85pt;height:18.6pt;z-index:251696128;visibility:visible;mso-wrap-style:square;mso-width-percent:0;mso-wrap-distance-left:9pt;mso-wrap-distance-top:0;mso-wrap-distance-right:9pt;mso-wrap-distance-bottom:0;mso-position-horizontal:absolute;mso-position-horizontal-relative:text;mso-position-vertical:absolute;mso-position-vertical-relative:text;mso-width-percent:0;mso-width-relative:margin;v-text-anchor:middle" o:gfxdata="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" filled="f" strokecolor="black [1600]" strokeweight="1pt"/>
+            </w:pict>
+          </mc:Fallback>
+        </mc:AlternateContent>
+      </w:r>
+      <w:r>
+        <w:rPr>
+          <w:noProof/>
+        </w:rPr>
+        <mc:AlternateContent>
+          <mc:Choice Requires="wps">
+            <w:drawing>
+              <wp:anchor distT="0" distB="0" distL="114300" distR="114300" simplePos="0" relativeHeight="251693056" behindDoc="0" locked="0" layoutInCell="1" allowOverlap="1" wp14:anchorId="5EF18393" wp14:editId="675F2FD2">
+                <wp:simplePos x="0" y="0"/>
+                <wp:positionH relativeFrom="column">
+                  <wp:posOffset>3174930</wp:posOffset>
+                </wp:positionH>
+                <wp:positionV relativeFrom="paragraph">
+                  <wp:posOffset>270298</wp:posOffset>
+                </wp:positionV>
+                <wp:extent cx="635000" cy="314960"/>
+                <wp:effectExtent l="0" t="0" r="0" b="0"/>
+                <wp:wrapNone/>
+                <wp:docPr id="1566693658" name="Retângulo 9"/>
+                <wp:cNvGraphicFramePr/>
+                <a:graphic xmlns:a="http://schemas.openxmlformats.org/drawingml/2006/main">
+                  <a:graphicData uri="http://schemas.microsoft.com/office/word/2010/wordprocessingShape">
+                    <wps:wsp>
+                      <wps:cNvSpPr/>
+                      <wps:spPr>
+                        <a:xfrm>
+                          <a:off x="0" y="0"/>
+                          <a:ext cx="635000" cy="314960"/>
+                        </a:xfrm>
+                        <a:prstGeom prst="rect">
+                          <a:avLst/>
+                        </a:prstGeom>
+                        <a:noFill/>
+                        <a:ln>
+                          <a:noFill/>
+                        </a:ln>
+                      </wps:spPr>
+                      <wps:style>
+                        <a:lnRef idx="2">
+                          <a:schemeClr val="accent1">
+                            <a:shade val="50000"/>
+                          </a:schemeClr>
+                        </a:lnRef>
+                        <a:fillRef idx="1">
+                          <a:schemeClr val="accent1"/>
+                        </a:fillRef>
+                        <a:effectRef idx="0">
+                          <a:schemeClr val="accent1"/>
+                        </a:effectRef>
+                        <a:fontRef idx="minor">
+                          <a:schemeClr val="lt1"/>
+                        </a:fontRef>
+                      </wps:style>
+                      <wps:txbx>
+                        <w:txbxContent>
+                          <w:p>
+                            <w:pPr>
+                              <w:pStyle w:val="Subttulo"/>
+                              <w:rPr>
+                                <w:sz w:val="18"/>
+                                <w:szCs w:val="18"/>
+                              </w:rPr>
+                            </w:pPr>
+                            <w:r>
+                              <w:rPr>
+                                <w:sz w:val="18"/>
+                                <w:szCs w:val="18"/>
+                              </w:rPr>
+                              <w:t>Criar</w:t>
+                            </w:r>
+                          </w:p>
+                        </w:txbxContent>
+                      </wps:txbx>
+                      <wps:bodyPr rot="0" spcFirstLastPara="0" vertOverflow="overflow" horzOverflow="overflow" vert="horz" wrap="square" lIns="91440" tIns="45720" rIns="91440" bIns="45720" numCol="1" spcCol="0" rtlCol="0" fromWordArt="0" anchor="ctr" anchorCtr="0" forceAA="0" compatLnSpc="1">
+                        <a:prstTxWarp prst="textNoShape">
+                          <a:avLst/>
+                        </a:prstTxWarp>
+                        <a:noAutofit/>
+                      </wps:bodyPr>
+                    </wps:wsp>
+                  </a:graphicData>
+                </a:graphic>
+                <wp14:sizeRelH relativeFrom="margin">
+                  <wp14:pctWidth>0</wp14:pctWidth>
+                </wp14:sizeRelH>
+                <wp14:sizeRelV relativeFrom="margin">
+                  <wp14:pctHeight>0</wp14:pctHeight>
+                </wp14:sizeRelV>
+              </wp:anchor>
+            </w:drawing>
+          </mc:Choice>
+          <mc:Fallback>
+            <w:pict>
+              <v:rect w14:anchorId="5EF18393" id="_x0000_s1032" style="position:absolute;margin-left:250pt;margin-top:21.3pt;width:50pt;height:24.8pt;z-index:251693056;visibility:visible;mso-wrap-style:square;mso-width-percent:0;mso-height-percent:0;mso-wrap-distance-left:9pt;mso-wrap-distance-top:0;mso-wrap-distance-right:9pt;mso-wrap-distance-bottom:0;mso-position-horizontal:absolute;mso-position-horizontal-relative:text;mso-position-vertical:absolute;mso-position-vertical-relative:text;mso-width-percent:0;mso-height-percent:0;mso-width-relative:margin;mso-height-relative:margin;v-text-anchor:middle" o:gfxdata="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" filled="f" stroked="f" strokeweight="1pt">
+                <v:textbox>
+                  <w:txbxContent>
+                    <w:p>
+                      <w:pPr>
+                        <w:pStyle w:val="Subttulo"/>
+                        <w:rPr>
+                          <w:sz w:val="18"/>
+                          <w:szCs w:val="18"/>
+                        </w:rPr>
+                      </w:pPr>
+                      <w:r>
+                        <w:rPr>
+                          <w:sz w:val="18"/>
+                          <w:szCs w:val="18"/>
+                        </w:rPr>
+                        <w:t>Criar</w:t>
+                      </w:r>
+                    </w:p>
+                  </w:txbxContent>
+                </v:textbox>
+              </v:rect>
+            </w:pict>
+          </mc:Fallback>
+        </mc:AlternateContent>
+      </w:r>
+      <w:r>
+        <w:rPr>
+          <w:noProof/>
+        </w:rPr>
+        <mc:AlternateContent>
+          <mc:Choice Requires="wps">
+            <w:drawing>
+              <wp:anchor distT="0" distB="0" distL="114300" distR="114300" simplePos="0" relativeHeight="251692032" behindDoc="0" locked="0" layoutInCell="1" allowOverlap="1" wp14:anchorId="6482CDB6" wp14:editId="7AC946E2">
+                <wp:simplePos x="0" y="0"/>
+                <wp:positionH relativeFrom="column">
+                  <wp:posOffset>3934460</wp:posOffset>
+                </wp:positionH>
+                <wp:positionV relativeFrom="paragraph">
+                  <wp:posOffset>251460</wp:posOffset>
+                </wp:positionV>
+                <wp:extent cx="497840" cy="198120"/>
+                <wp:effectExtent l="0" t="0" r="16510" b="11430"/>
+                <wp:wrapNone/>
+                <wp:docPr id="1751472323" name="Retângulo 7"/>
+                <wp:cNvGraphicFramePr/>
+                <a:graphic xmlns:a="http://schemas.openxmlformats.org/drawingml/2006/main">
+                  <a:graphicData uri="http://schemas.microsoft.com/office/word/2010/wordprocessingShape">
+                    <wps:wsp>
+                      <wps:cNvSpPr/>
+                      <wps:spPr>
+                        <a:xfrm>
+                          <a:off x="0" y="0"/>
+                          <a:ext cx="497840" cy="198120"/>
+                        </a:xfrm>
+                        <a:prstGeom prst="rect">
+                          <a:avLst/>
+                        </a:prstGeom>
+                        <a:noFill/>
+                      </wps:spPr>
+                      <wps:style>
+                        <a:lnRef idx="2">
+                          <a:schemeClr val="dk1">
+                            <a:shade val="50000"/>
+                          </a:schemeClr>
+                        </a:lnRef>
+                        <a:fillRef idx="1">
+                          <a:schemeClr val="dk1"/>
+                        </a:fillRef>
+                        <a:effectRef idx="0">
+                          <a:schemeClr val="dk1"/>
+                        </a:effectRef>
+                        <a:fontRef idx="minor">
+                          <a:schemeClr val="lt1"/>
+                        </a:fontRef>
+                      </wps:style>
+                      <wps:txbx>
+                        <w:txbxContent>
+                          <w:p/>
+                        </w:txbxContent>
+                      </wps:txbx>
+                      <wps:bodyPr rot="0" spcFirstLastPara="0" vertOverflow="overflow" horzOverflow="overflow" vert="horz" wrap="square" lIns="91440" tIns="45720" rIns="91440" bIns="45720" numCol="1" spcCol="0" rtlCol="0" fromWordArt="0" anchor="ctr" anchorCtr="0" forceAA="0" compatLnSpc="1">
+                        <a:prstTxWarp prst="textNoShape">
+                          <a:avLst/>
+                        </a:prstTxWarp>
+                        <a:noAutofit/>
+                      </wps:bodyPr>
+                    </wps:wsp>
+                  </a:graphicData>
+                </a:graphic>
+                <wp14:sizeRelH relativeFrom="margin">
+                  <wp14:pctWidth>0</wp14:pctWidth>
+                </wp14:sizeRelH>
+                <wp14:sizeRelV relativeFrom="margin">
+                  <wp14:pctHeight>0</wp14:pctHeight>
+                </wp14:sizeRelV>
+              </wp:anchor>
+            </w:drawing>
+          </mc:Choice>
+          <mc:Fallback>
+            <w:pict>
+              <v:rect w14:anchorId="6482CDB6" id="_x0000_s1033" style="position:absolute;margin-left:309.8pt;margin-top:19.8pt;width:39.2pt;height:15.6pt;z-index:251692032;visibility:visible;mso-wrap-style:square;mso-width-percent:0;mso-height-percent:0;mso-wrap-distance-left:9pt;mso-wrap-distance-top:0;mso-wrap-distance-right:9pt;mso-wrap-distance-bottom:0;mso-position-horizontal:absolute;mso-position-horizontal-relative:text;mso-position-vertical:absolute;mso-position-vertical-relative:text;mso-width-percent:0;mso-height-percent:0;mso-width-relative:margin;mso-height-relative:margin;v-text-anchor:middle" o:gfxdata="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" filled="f" strokecolor="black [1600]" strokeweight="1pt">
+                <v:textbox>
+                  <w:txbxContent>
+                    <w:p/>
+                  </w:txbxContent>
+                </v:textbox>
+              </v:rect>
+            </w:pict>
+          </mc:Fallback>
+        </mc:AlternateContent>
+      </w:r>
+      <w:r>
+        <w:rPr>
+          <w:noProof/>
+        </w:rPr>
+        <mc:AlternateContent>
+          <mc:Choice Requires="wps">
+            <w:drawing>
+              <wp:anchor distT="0" distB="0" distL="114300" distR="114300" simplePos="0" relativeHeight="251694080" behindDoc="0" locked="0" layoutInCell="1" allowOverlap="1" wp14:anchorId="3F331E02" wp14:editId="50805D9A">
+                <wp:simplePos x="0" y="0"/>
+                <wp:positionH relativeFrom="column">
+                  <wp:posOffset>3597981</wp:posOffset>
+                </wp:positionH>
+                <wp:positionV relativeFrom="paragraph">
+                  <wp:posOffset>404566</wp:posOffset>
+                </wp:positionV>
+                <wp:extent cx="332014" cy="2722"/>
+                <wp:effectExtent l="0" t="76200" r="30480" b="92710"/>
+                <wp:wrapNone/>
+                <wp:docPr id="422565906" name="Conector de Seta Reta 13"/>
+                <wp:cNvGraphicFramePr/>
+                <a:graphic xmlns:a="http://schemas.openxmlformats.org/drawingml/2006/main">
+                  <a:graphicData uri="http://schemas.microsoft.com/office/word/2010/wordprocessingShape">
+                    <wps:wsp>
+                      <wps:cNvCnPr/>
+                      <wps:spPr>
+                        <a:xfrm flipV="1">
+                          <a:off x="0" y="0"/>
+                          <a:ext cx="332014" cy="2722"/>
+                        </a:xfrm>
+                        <a:prstGeom prst="straightConnector1">
+                          <a:avLst/>
+                        </a:prstGeom>
+                        <a:ln>
+                          <a:tailEnd type="triangle"/>
+                        </a:ln>
+                      </wps:spPr>
+                      <wps:style>
+                        <a:lnRef idx="1">
+                          <a:schemeClr val="dk1"/>
+                        </a:lnRef>
+                        <a:fillRef idx="0">
+                          <a:schemeClr val="dk1"/>
+                        </a:fillRef>
+                        <a:effectRef idx="0">
+                          <a:schemeClr val="dk1"/>
+                        </a:effectRef>
+                        <a:fontRef idx="minor">
+                          <a:schemeClr val="tx1"/>
+                        </a:fontRef>
+                      </wps:style>
+                      <wps:bodyPr/>
+                    </wps:wsp>
+                  </a:graphicData>
+                </a:graphic>
+              </wp:anchor>
+            </w:drawing>
+          </mc:Choice>
+          <mc:Fallback>
+            <w:pict>
+              <v:shape w14:anchorId="24AFE75D" id="Conector de Seta Reta 13" o:spid="_x0000_s1026" type="#_x0000_t32" style="position:absolute;margin-left:283.3pt;margin-top:31.85pt;width:26.15pt;height:.2pt;flip:y;z-index:251694080;visibility:visible;mso-wrap-style:square;mso-wrap-distance-left:9pt;mso-wrap-distance-top:0;mso-wrap-distance-right:9pt;mso-wrap-distance-bottom:0;mso-position-horizontal:absolute;mso-position-horizontal-relative:text;mso-position-vertical:absolute;mso-position-vertical-relative:text" o:gfxdata="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" strokecolor="black [3200]" strokeweight=".5pt">
+                <v:stroke endarrow="block" joinstyle="miter"/>
+              </v:shape>
+            </w:pict>
+          </mc:Fallback>
+        </mc:AlternateContent>
+      </w:r>
+      <w:r>
+        <w:rPr>
+          <w:noProof/>
+        </w:rPr>
+        <mc:AlternateContent>
+          <mc:Choice Requires="wps">
+            <w:drawing>
+              <wp:anchor distT="0" distB="0" distL="114300" distR="114300" simplePos="0" relativeHeight="251685888" behindDoc="0" locked="0" layoutInCell="1" allowOverlap="1" wp14:anchorId="317638F5" wp14:editId="1C1143E3">
+                <wp:simplePos x="0" y="0"/>
+                <wp:positionH relativeFrom="column">
+                  <wp:posOffset>4247021</wp:posOffset>
+                </wp:positionH>
+                <wp:positionV relativeFrom="paragraph">
+                  <wp:posOffset>762917</wp:posOffset>
+                </wp:positionV>
+                <wp:extent cx="635000" cy="314960"/>
+                <wp:effectExtent l="0" t="0" r="0" b="0"/>
+                <wp:wrapNone/>
+                <wp:docPr id="1227610090" name="Retângulo 9"/>
+                <wp:cNvGraphicFramePr/>
+                <a:graphic xmlns:a="http://schemas.openxmlformats.org/drawingml/2006/main">
+                  <a:graphicData uri="http://schemas.microsoft.com/office/word/2010/wordprocessingShape">
+                    <wps:wsp>
+                      <wps:cNvSpPr/>
+                      <wps:spPr>
+                        <a:xfrm>
+                          <a:off x="0" y="0"/>
+                          <a:ext cx="635000" cy="314960"/>
+                        </a:xfrm>
+                        <a:prstGeom prst="rect">
+                          <a:avLst/>
+                        </a:prstGeom>
+                        <a:noFill/>
+                        <a:ln>
+                          <a:noFill/>
+                        </a:ln>
+                      </wps:spPr>
+                      <wps:style>
+                        <a:lnRef idx="2">
+                          <a:schemeClr val="accent1">
+                            <a:shade val="50000"/>
+                          </a:schemeClr>
+                        </a:lnRef>
+                        <a:fillRef idx="1">
+                          <a:schemeClr val="accent1"/>
+                        </a:fillRef>
+                        <a:effectRef idx="0">
+                          <a:schemeClr val="accent1"/>
+                        </a:effectRef>
+                        <a:fontRef idx="minor">
+                          <a:schemeClr val="lt1"/>
+                        </a:fontRef>
+                      </wps:style>
+                      <wps:txbx>
+                        <w:txbxContent>
+                          <w:p>
+                            <w:pPr>
+                              <w:pStyle w:val="Subttulo"/>
+                              <w:rPr>
+                                <w:sz w:val="18"/>
+                                <w:szCs w:val="18"/>
+                              </w:rPr>
+                            </w:pPr>
+                            <w:r>
+                              <w:rPr>
+                                <w:sz w:val="18"/>
+                                <w:szCs w:val="18"/>
+                              </w:rPr>
+                              <w:t>Apagar</w:t>
+                            </w:r>
+                          </w:p>
+                        </w:txbxContent>
+                      </wps:txbx>
+                      <wps:bodyPr rot="0" spcFirstLastPara="0" vertOverflow="overflow" horzOverflow="overflow" vert="horz" wrap="square" lIns="91440" tIns="45720" rIns="91440" bIns="45720" numCol="1" spcCol="0" rtlCol="0" fromWordArt="0" anchor="ctr" anchorCtr="0" forceAA="0" compatLnSpc="1">
+                        <a:prstTxWarp prst="textNoShape">
+                          <a:avLst/>
+                        </a:prstTxWarp>
+                        <a:noAutofit/>
+                      </wps:bodyPr>
+                    </wps:wsp>
+                  </a:graphicData>
+                </a:graphic>
+                <wp14:sizeRelH relativeFrom="margin">
+                  <wp14:pctWidth>0</wp14:pctWidth>
+                </wp14:sizeRelH>
+                <wp14:sizeRelV relativeFrom="margin">
+                  <wp14:pctHeight>0</wp14:pctHeight>
+                </wp14:sizeRelV>
+              </wp:anchor>
+            </w:drawing>
+          </mc:Choice>
+          <mc:Fallback>
+            <w:pict>
+              <v:rect w14:anchorId="317638F5" id="_x0000_s1034" style="position:absolute;margin-left:334.4pt;margin-top:60.05pt;width:50pt;height:24.8pt;z-index:251685888;visibility:visible;mso-wrap-style:square;mso-width-percent:0;mso-height-percent:0;mso-wrap-distance-left:9pt;mso-wrap-distance-top:0;mso-wrap-distance-right:9pt;mso-wrap-distance-bottom:0;mso-position-horizontal:absolute;mso-position-horizontal-relative:text;mso-position-vertical:absolute;mso-position-vertical-relative:text;mso-width-percent:0;mso-height-percent:0;mso-width-relative:margin;mso-height-relative:margin;v-text-anchor:middle" o:gfxdata="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" filled="f" stroked="f" strokeweight="1pt">
+                <v:textbox>
+                  <w:txbxContent>
+                    <w:p>
+                      <w:pPr>
+                        <w:pStyle w:val="Subttulo"/>
+                        <w:rPr>
+                          <w:sz w:val="18"/>
+                          <w:szCs w:val="18"/>
+                        </w:rPr>
+                      </w:pPr>
+                      <w:r>
+                        <w:rPr>
+                          <w:sz w:val="18"/>
+                          <w:szCs w:val="18"/>
+                        </w:rPr>
+                        <w:t>Apagar</w:t>
+                      </w:r>
+                    </w:p>
+                  </w:txbxContent>
+                </v:textbox>
+              </v:rect>
+            </w:pict>
+          </mc:Fallback>
+        </mc:AlternateContent>
+      </w:r>
+      <w:r>
+        <w:rPr>
+          <w:noProof/>
+        </w:rPr>
+        <mc:AlternateContent>
+          <mc:Choice Requires="wps">
+            <w:drawing>
+              <wp:anchor distT="0" distB="0" distL="114300" distR="114300" simplePos="0" relativeHeight="251689984" behindDoc="0" locked="0" layoutInCell="1" allowOverlap="1" wp14:anchorId="51BAEA87" wp14:editId="1B930299">
+                <wp:simplePos x="0" y="0"/>
+                <wp:positionH relativeFrom="column">
+                  <wp:posOffset>3228834</wp:posOffset>
+                </wp:positionH>
+                <wp:positionV relativeFrom="paragraph">
+                  <wp:posOffset>619195</wp:posOffset>
+                </wp:positionV>
+                <wp:extent cx="635000" cy="314960"/>
+                <wp:effectExtent l="0" t="0" r="0" b="0"/>
+                <wp:wrapNone/>
+                <wp:docPr id="2065162096" name="Retângulo 9"/>
+                <wp:cNvGraphicFramePr/>
+                <a:graphic xmlns:a="http://schemas.openxmlformats.org/drawingml/2006/main">
+                  <a:graphicData uri="http://schemas.microsoft.com/office/word/2010/wordprocessingShape">
+                    <wps:wsp>
+                      <wps:cNvSpPr/>
+                      <wps:spPr>
+                        <a:xfrm>
+                          <a:off x="0" y="0"/>
+                          <a:ext cx="635000" cy="314960"/>
+                        </a:xfrm>
+                        <a:prstGeom prst="rect">
+                          <a:avLst/>
+                        </a:prstGeom>
+                        <a:noFill/>
+                        <a:ln>
+                          <a:noFill/>
+                        </a:ln>
+                      </wps:spPr>
+                      <wps:style>
+                        <a:lnRef idx="2">
+                          <a:schemeClr val="accent1">
+                            <a:shade val="50000"/>
+                          </a:schemeClr>
+                        </a:lnRef>
+                        <a:fillRef idx="1">
+                          <a:schemeClr val="accent1"/>
+                        </a:fillRef>
+                        <a:effectRef idx="0">
+                          <a:schemeClr val="accent1"/>
+                        </a:effectRef>
+                        <a:fontRef idx="minor">
+                          <a:schemeClr val="lt1"/>
+                        </a:fontRef>
+                      </wps:style>
+                      <wps:txbx>
+                        <w:txbxContent>
+                          <w:p>
+                            <w:pPr>
+                              <w:pStyle w:val="Subttulo"/>
+                            </w:pPr>
+                            <w:r>
+                              <w:t>Editar</w:t>
+                            </w:r>
+                          </w:p>
+                        </w:txbxContent>
+                      </wps:txbx>
+                      <wps:bodyPr rot="0" spcFirstLastPara="0" vertOverflow="overflow" horzOverflow="overflow" vert="horz" wrap="square" lIns="91440" tIns="45720" rIns="91440" bIns="45720" numCol="1" spcCol="0" rtlCol="0" fromWordArt="0" anchor="ctr" anchorCtr="0" forceAA="0" compatLnSpc="1">
+                        <a:prstTxWarp prst="textNoShape">
+                          <a:avLst/>
+                        </a:prstTxWarp>
+                        <a:noAutofit/>
+                      </wps:bodyPr>
+                    </wps:wsp>
+                  </a:graphicData>
+                </a:graphic>
+                <wp14:sizeRelH relativeFrom="margin">
+                  <wp14:pctWidth>0</wp14:pctWidth>
+                </wp14:sizeRelH>
+                <wp14:sizeRelV relativeFrom="margin">
+                  <wp14:pctHeight>0</wp14:pctHeight>
+                </wp14:sizeRelV>
+              </wp:anchor>
+            </w:drawing>
+          </mc:Choice>
+          <mc:Fallback>
+            <w:pict>
+              <v:rect w14:anchorId="51BAEA87" id="_x0000_s1035" style="position:absolute;margin-left:254.25pt;margin-top:48.75pt;width:50pt;height:24.8pt;z-index:251689984;visibility:visible;mso-wrap-style:square;mso-width-percent:0;mso-height-percent:0;mso-wrap-distance-left:9pt;mso-wrap-distance-top:0;mso-wrap-distance-right:9pt;mso-wrap-distance-bottom:0;mso-position-horizontal:absolute;mso-position-horizontal-relative:text;mso-position-vertical:absolute;mso-position-vertical-relative:text;mso-width-percent:0;mso-height-percent:0;mso-width-relative:margin;mso-height-relative:margin;v-text-anchor:middle" o:gfxdata="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" filled="f" stroked="f" strokeweight="1pt">
+                <v:textbox>
+                  <w:txbxContent>
+                    <w:p>
+                      <w:pPr>
+                        <w:pStyle w:val="Subttulo"/>
+                      </w:pPr>
+                      <w:r>
+                        <w:t>Editar</w:t>
+                      </w:r>
+                    </w:p>
+                  </w:txbxContent>
+                </v:textbox>
+              </v:rect>
+            </w:pict>
+          </mc:Fallback>
+        </mc:AlternateContent>
+      </w:r>
+      <w:r>
+        <w:rPr>
+          <w:noProof/>
+        </w:rPr>
+        <mc:AlternateContent>
+          <mc:Choice Requires="wps">
+            <w:drawing>
+              <wp:anchor distT="0" distB="0" distL="114300" distR="114300" simplePos="0" relativeHeight="251687936" behindDoc="0" locked="0" layoutInCell="1" allowOverlap="1" wp14:anchorId="77C2DF43" wp14:editId="466DADA7">
+                <wp:simplePos x="0" y="0"/>
+                <wp:positionH relativeFrom="column">
+                  <wp:posOffset>4040505</wp:posOffset>
+                </wp:positionH>
+                <wp:positionV relativeFrom="paragraph">
+                  <wp:posOffset>902335</wp:posOffset>
+                </wp:positionV>
+                <wp:extent cx="271780" cy="193040"/>
+                <wp:effectExtent l="38100" t="0" r="33020" b="54610"/>
+                <wp:wrapNone/>
+                <wp:docPr id="62929226" name="Conector de Seta Reta 11"/>
+                <wp:cNvGraphicFramePr/>
+                <a:graphic xmlns:a="http://schemas.openxmlformats.org/drawingml/2006/main">
+                  <a:graphicData uri="http://schemas.microsoft.com/office/word/2010/wordprocessingShape">
+                    <wps:wsp>
+                      <wps:cNvCnPr/>
+                      <wps:spPr>
+                        <a:xfrm flipH="1">
+                          <a:off x="0" y="0"/>
+                          <a:ext cx="271780" cy="193040"/>
+                        </a:xfrm>
+                        <a:prstGeom prst="straightConnector1">
+                          <a:avLst/>
+                        </a:prstGeom>
+                        <a:ln>
+                          <a:tailEnd type="triangle"/>
+                        </a:ln>
+                      </wps:spPr>
+                      <wps:style>
+                        <a:lnRef idx="1">
+                          <a:schemeClr val="dk1"/>
+                        </a:lnRef>
+                        <a:fillRef idx="0">
+                          <a:schemeClr val="dk1"/>
+                        </a:fillRef>
+                        <a:effectRef idx="0">
+                          <a:schemeClr val="dk1"/>
+                        </a:effectRef>
+                        <a:fontRef idx="minor">
+                          <a:schemeClr val="tx1"/>
+                        </a:fontRef>
+                      </wps:style>
+                      <wps:bodyPr/>
+                    </wps:wsp>
+                  </a:graphicData>
+                </a:graphic>
+              </wp:anchor>
+            </w:drawing>
+          </mc:Choice>
+          <mc:Fallback>
+            <w:pict>
+              <v:shape w14:anchorId="06C8776C" id="Conector de Seta Reta 11" o:spid="_x0000_s1026" type="#_x0000_t32" style="position:absolute;margin-left:318.15pt;margin-top:71.05pt;width:21.4pt;height:15.2pt;flip:x;z-index:251687936;visibility:visible;mso-wrap-style:square;mso-wrap-distance-left:9pt;mso-wrap-distance-top:0;mso-wrap-distance-right:9pt;mso-wrap-distance-bottom:0;mso-position-horizontal:absolute;mso-position-horizontal-relative:text;mso-position-vertical:absolute;mso-position-vertical-relative:text" o:gfxdata="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" strokecolor="black [3200]" strokeweight=".5pt">
+                <v:stroke endarrow="block" joinstyle="miter"/>
+              </v:shape>
+            </w:pict>
+          </mc:Fallback>
+        </mc:AlternateContent>
+      </w:r>
+      <w:r>
+        <w:rPr>
+          <w:noProof/>
+        </w:rPr>
+        <mc:AlternateContent>
+          <mc:Choice Requires="wps">
+            <w:drawing>
+              <wp:anchor distT="0" distB="0" distL="114300" distR="114300" simplePos="0" relativeHeight="251686912" behindDoc="0" locked="0" layoutInCell="1" allowOverlap="1" wp14:anchorId="3A799202" wp14:editId="23D952FA">
+                <wp:simplePos x="0" y="0"/>
+                <wp:positionH relativeFrom="column">
+                  <wp:posOffset>3606165</wp:posOffset>
+                </wp:positionH>
+                <wp:positionV relativeFrom="paragraph">
+                  <wp:posOffset>880745</wp:posOffset>
+                </wp:positionV>
+                <wp:extent cx="140335" cy="168275"/>
+                <wp:effectExtent l="0" t="0" r="69215" b="60325"/>
+                <wp:wrapNone/>
+                <wp:docPr id="57681444" name="Conector de Seta Reta 10"/>
+                <wp:cNvGraphicFramePr/>
+                <a:graphic xmlns:a="http://schemas.openxmlformats.org/drawingml/2006/main">
+                  <a:graphicData uri="http://schemas.microsoft.com/office/word/2010/wordprocessingShape">
+                    <wps:wsp>
+                      <wps:cNvCnPr/>
+                      <wps:spPr>
+                        <a:xfrm>
+                          <a:off x="0" y="0"/>
+                          <a:ext cx="140335" cy="168275"/>
+                        </a:xfrm>
+                        <a:prstGeom prst="straightConnector1">
+                          <a:avLst/>
+                        </a:prstGeom>
+                        <a:ln>
+                          <a:tailEnd type="triangle"/>
+                        </a:ln>
+                      </wps:spPr>
+                      <wps:style>
+                        <a:lnRef idx="1">
+                          <a:schemeClr val="dk1"/>
+                        </a:lnRef>
+                        <a:fillRef idx="0">
+                          <a:schemeClr val="dk1"/>
+                        </a:fillRef>
+                        <a:effectRef idx="0">
+                          <a:schemeClr val="dk1"/>
+                        </a:effectRef>
+                        <a:fontRef idx="minor">
+                          <a:schemeClr val="tx1"/>
+                        </a:fontRef>
+                      </wps:style>
+                      <wps:bodyPr/>
+                    </wps:wsp>
+                  </a:graphicData>
+                </a:graphic>
+              </wp:anchor>
+            </w:drawing>
+          </mc:Choice>
+          <mc:Fallback>
+            <w:pict>
+              <v:shape w14:anchorId="3FE1C187" id="Conector de Seta Reta 10" o:spid="_x0000_s1026" type="#_x0000_t32" style="position:absolute;margin-left:283.95pt;margin-top:69.35pt;width:11.05pt;height:13.25pt;z-index:251686912;visibility:visible;mso-wrap-style:square;mso-wrap-distance-left:9pt;mso-wrap-distance-top:0;mso-wrap-distance-right:9pt;mso-wrap-distance-bottom:0;mso-position-horizontal:absolute;mso-position-horizontal-relative:text;mso-position-vertical:absolute;mso-position-vertical-relative:text" o:gfxdata="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" strokecolor="black [3200]" strokeweight=".5pt">
+                <v:stroke endarrow="block" joinstyle="miter"/>
+              </v:shape>
+            </w:pict>
+          </mc:Fallback>
+        </mc:AlternateContent>
+      </w:r>
+      <w:r>
+        <w:rPr>
+          <w:noProof/>
+        </w:rPr>
+        <mc:AlternateContent>
+          <mc:Choice Requires="wps">
+            <w:drawing>
+              <wp:anchor distT="0" distB="0" distL="114300" distR="114300" simplePos="0" relativeHeight="251684864" behindDoc="0" locked="0" layoutInCell="1" allowOverlap="1" wp14:anchorId="5DAFD424" wp14:editId="76D473C6">
+                <wp:simplePos x="0" y="0"/>
+                <wp:positionH relativeFrom="column">
+                  <wp:posOffset>3903980</wp:posOffset>
+                </wp:positionH>
+                <wp:positionV relativeFrom="paragraph">
+                  <wp:posOffset>1057275</wp:posOffset>
+                </wp:positionV>
+                <wp:extent cx="123825" cy="111760"/>
+                <wp:effectExtent l="0" t="0" r="28575" b="21590"/>
+                <wp:wrapNone/>
+                <wp:docPr id="977014756" name="Retângulo 7"/>
+                <wp:cNvGraphicFramePr/>
+                <a:graphic xmlns:a="http://schemas.openxmlformats.org/drawingml/2006/main">
+                  <a:graphicData uri="http://schemas.microsoft.com/office/word/2010/wordprocessingShape">
+                    <wps:wsp>
+                      <wps:cNvSpPr/>
+                      <wps:spPr>
+                        <a:xfrm>
+                          <a:off x="0" y="0"/>
+                          <a:ext cx="123825" cy="111760"/>
+                        </a:xfrm>
+                        <a:prstGeom prst="rect">
+                          <a:avLst/>
+                        </a:prstGeom>
+                        <a:noFill/>
+                      </wps:spPr>
+                      <wps:style>
+                        <a:lnRef idx="2">
+                          <a:schemeClr val="dk1">
+                            <a:shade val="50000"/>
+                          </a:schemeClr>
+                        </a:lnRef>
+                        <a:fillRef idx="1">
+                          <a:schemeClr val="dk1"/>
+                        </a:fillRef>
+                        <a:effectRef idx="0">
+                          <a:schemeClr val="dk1"/>
+                        </a:effectRef>
+                        <a:fontRef idx="minor">
+                          <a:schemeClr val="lt1"/>
+                        </a:fontRef>
+                      </wps:style>
+                      <wps:bodyPr rot="0" spcFirstLastPara="0" vertOverflow="overflow" horzOverflow="overflow" vert="horz" wrap="square" lIns="91440" tIns="45720" rIns="91440" bIns="45720" numCol="1" spcCol="0" rtlCol="0" fromWordArt="0" anchor="ctr" anchorCtr="0" forceAA="0" compatLnSpc="1">
+                        <a:prstTxWarp prst="textNoShape">
+                          <a:avLst/>
+                        </a:prstTxWarp>
+                        <a:noAutofit/>
+                      </wps:bodyPr>
+                    </wps:wsp>
+                  </a:graphicData>
+                </a:graphic>
+                <wp14:sizeRelH relativeFrom="margin">
+                  <wp14:pctWidth>0</wp14:pctWidth>
+                </wp14:sizeRelH>
+                <wp14:sizeRelV relativeFrom="margin">
+                  <wp14:pctHeight>0</wp14:pctHeight>
+                </wp14:sizeRelV>
+              </wp:anchor>
+            </w:drawing>
+          </mc:Choice>
+          <mc:Fallback>
+            <w:pict>
+              <v:rect w14:anchorId="658E83A1" id="Retângulo 7" o:spid="_x0000_s1026" style="position:absolute;margin-left:307.4pt;margin-top:83.25pt;width:9.75pt;height:8.8pt;z-index:251684864;visibility:visible;mso-wrap-style:square;mso-width-percent:0;mso-height-percent:0;mso-wrap-distance-left:9pt;mso-wrap-distance-top:0;mso-wrap-distance-right:9pt;mso-wrap-distance-bottom:0;mso-position-horizontal:absolute;mso-position-horizontal-relative:text;mso-position-vertical:absolute;mso-position-vertical-relative:text;mso-width-percent:0;mso-height-percent:0;mso-width-relative:margin;mso-height-relative:margin;v-text-anchor:middle" o:gfxdata="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" filled="f" strokecolor="black [1600]" strokeweight="1pt"/>
+            </w:pict>
+          </mc:Fallback>
+        </mc:AlternateContent>
+      </w:r>
+      <w:r>
+        <w:rPr>
+          <w:noProof/>
+        </w:rPr>
+        <mc:AlternateContent>
+          <mc:Choice Requires="wps">
+            <w:drawing>
+              <wp:anchor distT="0" distB="0" distL="114300" distR="114300" simplePos="0" relativeHeight="251683840" behindDoc="0" locked="0" layoutInCell="1" allowOverlap="1" wp14:anchorId="6C4DA15B" wp14:editId="36B8FCB6">
+                <wp:simplePos x="0" y="0"/>
+                <wp:positionH relativeFrom="column">
+                  <wp:posOffset>3747276</wp:posOffset>
+                </wp:positionH>
+                <wp:positionV relativeFrom="paragraph">
+                  <wp:posOffset>1055934</wp:posOffset>
+                </wp:positionV>
+                <wp:extent cx="123825" cy="111760"/>
+                <wp:effectExtent l="0" t="0" r="28575" b="21590"/>
+                <wp:wrapNone/>
+                <wp:docPr id="227336248" name="Retângulo 7"/>
+                <wp:cNvGraphicFramePr/>
+                <a:graphic xmlns:a="http://schemas.openxmlformats.org/drawingml/2006/main">
+                  <a:graphicData uri="http://schemas.microsoft.com/office/word/2010/wordprocessingShape">
+                    <wps:wsp>
+                      <wps:cNvSpPr/>
+                      <wps:spPr>
+                        <a:xfrm>
+                          <a:off x="0" y="0"/>
+                          <a:ext cx="123825" cy="111760"/>
+                        </a:xfrm>
+                        <a:prstGeom prst="rect">
+                          <a:avLst/>
+                        </a:prstGeom>
+                        <a:noFill/>
+                      </wps:spPr>
+                      <wps:style>
+                        <a:lnRef idx="2">
+                          <a:schemeClr val="dk1">
+                            <a:shade val="50000"/>
+                          </a:schemeClr>
+                        </a:lnRef>
+                        <a:fillRef idx="1">
+                          <a:schemeClr val="dk1"/>
+                        </a:fillRef>
+                        <a:effectRef idx="0">
+                          <a:schemeClr val="dk1"/>
+                        </a:effectRef>
+                        <a:fontRef idx="minor">
+                          <a:schemeClr val="lt1"/>
+                        </a:fontRef>
+                      </wps:style>
+                      <wps:bodyPr rot="0" spcFirstLastPara="0" vertOverflow="overflow" horzOverflow="overflow" vert="horz" wrap="square" lIns="91440" tIns="45720" rIns="91440" bIns="45720" numCol="1" spcCol="0" rtlCol="0" fromWordArt="0" anchor="ctr" anchorCtr="0" forceAA="0" compatLnSpc="1">
+                        <a:prstTxWarp prst="textNoShape">
+                          <a:avLst/>
+                        </a:prstTxWarp>
+                        <a:noAutofit/>
+                      </wps:bodyPr>
+                    </wps:wsp>
+                  </a:graphicData>
+                </a:graphic>
+                <wp14:sizeRelH relativeFrom="margin">
+                  <wp14:pctWidth>0</wp14:pctWidth>
+                </wp14:sizeRelH>
+                <wp14:sizeRelV relativeFrom="margin">
+                  <wp14:pctHeight>0</wp14:pctHeight>
+                </wp14:sizeRelV>
+              </wp:anchor>
+            </w:drawing>
+          </mc:Choice>
+          <mc:Fallback>
+            <w:pict>
+              <v:rect w14:anchorId="09D08CCC" id="Retângulo 7" o:spid="_x0000_s1026" style="position:absolute;margin-left:295.05pt;margin-top:83.15pt;width:9.75pt;height:8.8pt;z-index:251683840;visibility:visible;mso-wrap-style:square;mso-width-percent:0;mso-height-percent:0;mso-wrap-distance-left:9pt;mso-wrap-distance-top:0;mso-wrap-distance-right:9pt;mso-wrap-distance-bottom:0;mso-position-horizontal:absolute;mso-position-horizontal-relative:text;mso-position-vertical:absolute;mso-position-vertical-relative:text;mso-width-percent:0;mso-height-percent:0;mso-width-relative:margin;mso-height-relative:margin;v-text-anchor:middle" o:gfxdata="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" filled="f" strokecolor="black [1600]" strokeweight="1pt"/>
+            </w:pict>
+          </mc:Fallback>
+        </mc:AlternateContent>
+      </w:r>
+      <w:r>
         <w:drawing>
-          <wp:inline distT="0" distB="0" distL="0" distR="0" wp14:anchorId="6EA1C792" wp14:editId="06FE2285">
-            <wp:extent cx="4616888" cy="2535381"/>
-            <wp:effectExtent l="0" t="0" r="0" b="0"/>
-            <wp:docPr id="1094555733" name="Imagem 1"/>
+          <wp:inline distT="0" distB="0" distL="0" distR="0" wp14:anchorId="32B41A64" wp14:editId="19E032CF">
+            <wp:extent cx="4586515" cy="2568319"/>
+            <wp:effectExtent l="0" t="0" r="5080" b="3810"/>
+            <wp:docPr id="1084234628" name="Imagem 1"/>
             <wp:cNvGraphicFramePr>
               <a:graphicFrameLocks xmlns:a="http://schemas.openxmlformats.org/drawingml/2006/main" noChangeAspect="1"/>
             </wp:cNvGraphicFramePr>
@@ -128,7 +2164,7 @@
               <a:graphicData uri="http://schemas.openxmlformats.org/drawingml/2006/picture">
                 <pic:pic xmlns:pic="http://schemas.openxmlformats.org/drawingml/2006/picture">
                   <pic:nvPicPr>
-                    <pic:cNvPr id="1094555733" name=""/>
+                    <pic:cNvPr id="1084234628" name=""/>
                     <pic:cNvPicPr/>
                   </pic:nvPicPr>
                   <pic:blipFill>
@@ -140,7 +2176,7 @@
                   <pic:spPr>
                     <a:xfrm>
                       <a:off x="0" y="0"/>
-                      <a:ext cx="4717334" cy="2590541"/>
+                      <a:ext cx="4602652" cy="2577355"/>
                     </a:xfrm>
                     <a:prstGeom prst="rect">
                       <a:avLst/>
@@ -153,7 +2189,6 @@
         </w:drawing>
       </w:r>
     </w:p>
-    <w:p/>
     <w:p>
       <w:r>
         <w:lastRenderedPageBreak/>
@@ -176,6 +2211,9 @@
         </w:rPr>
       </w:pPr>
       <w:r>
+        <w:rPr>
+          <w:noProof/>
+        </w:rPr>
         <w:drawing>
           <wp:inline distT="0" distB="0" distL="0" distR="0" wp14:anchorId="3AAB1388" wp14:editId="4210D7A9">
             <wp:extent cx="4686300" cy="2468243"/>
@@ -215,6 +2253,9 @@
     </w:p>
     <w:p>
       <w:r>
+        <w:rPr>
+          <w:noProof/>
+        </w:rPr>
         <w:drawing>
           <wp:inline distT="0" distB="0" distL="0" distR="0" wp14:anchorId="1F07C64D" wp14:editId="19CFD177">
             <wp:extent cx="4582699" cy="2499360"/>
@@ -257,9 +2298,15 @@
         <w:t>-- Filtro de cursos na tabela alunos</w:t>
       </w:r>
       <w:r>
+        <w:t>:</w:t>
+      </w:r>
+      <w:r>
         <w:br/>
       </w:r>
       <w:r>
+        <w:rPr>
+          <w:noProof/>
+        </w:rPr>
         <w:drawing>
           <wp:inline distT="0" distB="0" distL="0" distR="0" wp14:anchorId="47E208B8" wp14:editId="22CE53A7">
             <wp:extent cx="4709160" cy="2604325"/>
@@ -285,6 +2332,51 @@
                     <a:xfrm>
                       <a:off x="0" y="0"/>
                       <a:ext cx="4722585" cy="2611750"/>
+                    </a:xfrm>
+                    <a:prstGeom prst="rect">
+                      <a:avLst/>
+                    </a:prstGeom>
+                  </pic:spPr>
+                </pic:pic>
+              </a:graphicData>
+            </a:graphic>
+          </wp:inline>
+        </w:drawing>
+      </w:r>
+    </w:p>
+    <w:p>
+      <w:r>
+        <w:lastRenderedPageBreak/>
+        <w:t>-- Arquivo .TXT gerado:</w:t>
+      </w:r>
+    </w:p>
+    <w:p>
+      <w:r>
+        <w:drawing>
+          <wp:inline distT="0" distB="0" distL="0" distR="0" wp14:anchorId="503AD526" wp14:editId="3D58C69F">
+            <wp:extent cx="5400040" cy="3779520"/>
+            <wp:effectExtent l="0" t="0" r="0" b="0"/>
+            <wp:docPr id="824428956" name="Imagem 1"/>
+            <wp:cNvGraphicFramePr>
+              <a:graphicFrameLocks xmlns:a="http://schemas.openxmlformats.org/drawingml/2006/main" noChangeAspect="1"/>
+            </wp:cNvGraphicFramePr>
+            <a:graphic xmlns:a="http://schemas.openxmlformats.org/drawingml/2006/main">
+              <a:graphicData uri="http://schemas.openxmlformats.org/drawingml/2006/picture">
+                <pic:pic xmlns:pic="http://schemas.openxmlformats.org/drawingml/2006/picture">
+                  <pic:nvPicPr>
+                    <pic:cNvPr id="824428956" name=""/>
+                    <pic:cNvPicPr/>
+                  </pic:nvPicPr>
+                  <pic:blipFill>
+                    <a:blip r:embed="rId11"/>
+                    <a:stretch>
+                      <a:fillRect/>
+                    </a:stretch>
+                  </pic:blipFill>
+                  <pic:spPr>
+                    <a:xfrm>
+                      <a:off x="0" y="0"/>
+                      <a:ext cx="5400040" cy="3779520"/>
                     </a:xfrm>
                     <a:prstGeom prst="rect">
                       <a:avLst/>
@@ -1824,6 +3916,47 @@
       <w:szCs w:val="20"/>
     </w:rPr>
   </w:style>
+  <w:style w:type="character" w:styleId="TextodoEspaoReservado">
+    <w:name w:val="Placeholder Text"/>
+    <w:basedOn w:val="Fontepargpadro"/>
+    <w:uiPriority w:val="99"/>
+    <w:semiHidden/>
+    <w:rsid w:val="00785307"/>
+    <w:rPr>
+      <w:color w:val="808080"/>
+    </w:rPr>
+  </w:style>
+  <w:style w:type="paragraph" w:styleId="Subttulo">
+    <w:name w:val="Subtitle"/>
+    <w:basedOn w:val="Normal"/>
+    <w:next w:val="Normal"/>
+    <w:link w:val="SubttuloChar"/>
+    <w:uiPriority w:val="11"/>
+    <w:qFormat/>
+    <w:rsid w:val="00D54313"/>
+    <w:pPr>
+      <w:numPr>
+        <w:ilvl w:val="1"/>
+      </w:numPr>
+    </w:pPr>
+    <w:rPr>
+      <w:rFonts w:eastAsiaTheme="minorEastAsia"/>
+      <w:color w:val="5A5A5A" w:themeColor="text1" w:themeTint="A5"/>
+      <w:spacing w:val="15"/>
+    </w:rPr>
+  </w:style>
+  <w:style w:type="character" w:customStyle="1" w:styleId="SubttuloChar">
+    <w:name w:val="Subtítulo Char"/>
+    <w:basedOn w:val="Fontepargpadro"/>
+    <w:link w:val="Subttulo"/>
+    <w:uiPriority w:val="11"/>
+    <w:rsid w:val="00D54313"/>
+    <w:rPr>
+      <w:rFonts w:eastAsiaTheme="minorEastAsia"/>
+      <w:color w:val="5A5A5A" w:themeColor="text1" w:themeTint="A5"/>
+      <w:spacing w:val="15"/>
+    </w:rPr>
+  </w:style>
 </w:styles>
 </file>
 

</xml_diff>